<commit_message>
1.used undistorted image while overlaying 2.changed the number of pixels between lane lines 3.calculated distance from center instead of left 4.updated output_video and writeuo.pdf
</commit_message>
<xml_diff>
--- a/Writeup.docx
+++ b/Writeup.docx
@@ -1,6 +1,6 @@
 
 <file path=word/document.xml><?xml version="1.0" encoding="utf-8"?>
-<w:document xmlns:ve="http://schemas.openxmlformats.org/markup-compatibility/2006" xmlns:o="urn:schemas-microsoft-com:office:office" xmlns:r="http://schemas.openxmlformats.org/officeDocument/2006/relationships" xmlns:m="http://schemas.openxmlformats.org/officeDocument/2006/math" xmlns:v="urn:schemas-microsoft-com:vml" xmlns:wp="http://schemas.openxmlformats.org/drawingml/2006/wordprocessingDrawing" xmlns:w10="urn:schemas-microsoft-com:office:word" xmlns:w="http://schemas.openxmlformats.org/wordprocessingml/2006/main" xmlns:wne="http://schemas.microsoft.com/office/word/2006/wordml">
+<w:document xmlns:wpc="http://schemas.microsoft.com/office/word/2010/wordprocessingCanvas" xmlns:cx="http://schemas.microsoft.com/office/drawing/2014/chartex" xmlns:cx1="http://schemas.microsoft.com/office/drawing/2015/9/8/chartex" xmlns:mc="http://schemas.openxmlformats.org/markup-compatibility/2006" xmlns:o="urn:schemas-microsoft-com:office:office" xmlns:r="http://schemas.openxmlformats.org/officeDocument/2006/relationships" xmlns:m="http://schemas.openxmlformats.org/officeDocument/2006/math" xmlns:v="urn:schemas-microsoft-com:vml" xmlns:wp14="http://schemas.microsoft.com/office/word/2010/wordprocessingDrawing" xmlns:wp="http://schemas.openxmlformats.org/drawingml/2006/wordprocessingDrawing" xmlns:w10="urn:schemas-microsoft-com:office:word" xmlns:w="http://schemas.openxmlformats.org/wordprocessingml/2006/main" xmlns:w14="http://schemas.microsoft.com/office/word/2010/wordml" xmlns:w15="http://schemas.microsoft.com/office/word/2012/wordml" xmlns:w16se="http://schemas.microsoft.com/office/word/2015/wordml/symex" xmlns:wpg="http://schemas.microsoft.com/office/word/2010/wordprocessingGroup" xmlns:wpi="http://schemas.microsoft.com/office/word/2010/wordprocessingInk" xmlns:wne="http://schemas.microsoft.com/office/word/2006/wordml" xmlns:wps="http://schemas.microsoft.com/office/word/2010/wordprocessingShape" mc:Ignorable="w14 w15 w16se wp14">
   <w:body>
     <w:p>
       <w:pPr>
@@ -118,7 +118,21 @@
         <w:rPr>
           <w:szCs w:val="36"/>
         </w:rPr>
-        <w:t>Use colour transforms, gradients, etc., to create a thresholded binary image.</w:t>
+        <w:t xml:space="preserve">Use colour transforms, gradients, etc., to create a </w:t>
+      </w:r>
+      <w:proofErr w:type="spellStart"/>
+      <w:r>
+        <w:rPr>
+          <w:szCs w:val="36"/>
+        </w:rPr>
+        <w:t>thresholded</w:t>
+      </w:r>
+      <w:proofErr w:type="spellEnd"/>
+      <w:r>
+        <w:rPr>
+          <w:szCs w:val="36"/>
+        </w:rPr>
+        <w:t xml:space="preserve"> binary image.</w:t>
       </w:r>
     </w:p>
     <w:p>
@@ -184,7 +198,21 @@
         <w:rPr>
           <w:szCs w:val="36"/>
         </w:rPr>
-        <w:t>Determine the curvature of the lane and vehicle position with respect to center.</w:t>
+        <w:t xml:space="preserve">Determine the curvature of the lane and vehicle position with respect to </w:t>
+      </w:r>
+      <w:proofErr w:type="spellStart"/>
+      <w:r>
+        <w:rPr>
+          <w:szCs w:val="36"/>
+        </w:rPr>
+        <w:t>center</w:t>
+      </w:r>
+      <w:proofErr w:type="spellEnd"/>
+      <w:r>
+        <w:rPr>
+          <w:szCs w:val="36"/>
+        </w:rPr>
+        <w:t>.</w:t>
       </w:r>
     </w:p>
     <w:p>
@@ -269,6 +297,7 @@
         </w:rPr>
         <w:t xml:space="preserve">Code for this step is contained in </w:t>
       </w:r>
+      <w:proofErr w:type="gramStart"/>
       <w:r>
         <w:rPr>
           <w:b/>
@@ -289,18 +318,28 @@
         </w:rPr>
         <w:t>:</w:t>
       </w:r>
+      <w:proofErr w:type="gramEnd"/>
       <w:r>
         <w:rPr>
           <w:szCs w:val="36"/>
         </w:rPr>
         <w:t xml:space="preserve"> </w:t>
       </w:r>
-      <w:r>
-        <w:rPr>
-          <w:b/>
-          <w:szCs w:val="36"/>
-        </w:rPr>
-        <w:t>calibrate_camera()</w:t>
+      <w:proofErr w:type="spellStart"/>
+      <w:r>
+        <w:rPr>
+          <w:b/>
+          <w:szCs w:val="36"/>
+        </w:rPr>
+        <w:t>calibrate_camera</w:t>
+      </w:r>
+      <w:proofErr w:type="spellEnd"/>
+      <w:r>
+        <w:rPr>
+          <w:b/>
+          <w:szCs w:val="36"/>
+        </w:rPr>
+        <w:t>()</w:t>
       </w:r>
     </w:p>
     <w:p>
@@ -315,6 +354,7 @@
         </w:rPr>
         <w:t xml:space="preserve">I started by initializing </w:t>
       </w:r>
+      <w:proofErr w:type="spellStart"/>
       <w:r>
         <w:rPr>
           <w:i/>
@@ -322,11 +362,34 @@
         </w:rPr>
         <w:t>obj_points</w:t>
       </w:r>
-      <w:r>
-        <w:rPr>
-          <w:szCs w:val="36"/>
-        </w:rPr>
-        <w:t xml:space="preserve"> which are the 3D world co-ordinates for the chessboard corners it will have (x,y,z) values were z=0 as all the corner point</w:t>
+      <w:proofErr w:type="spellEnd"/>
+      <w:r>
+        <w:rPr>
+          <w:szCs w:val="36"/>
+        </w:rPr>
+        <w:t xml:space="preserve"> which are the 3D world co-ordinates for the chessboard corners it will have (</w:t>
+      </w:r>
+      <w:proofErr w:type="spellStart"/>
+      <w:proofErr w:type="gramStart"/>
+      <w:r>
+        <w:rPr>
+          <w:szCs w:val="36"/>
+        </w:rPr>
+        <w:t>x,y</w:t>
+      </w:r>
+      <w:proofErr w:type="gramEnd"/>
+      <w:r>
+        <w:rPr>
+          <w:szCs w:val="36"/>
+        </w:rPr>
+        <w:t>,z</w:t>
+      </w:r>
+      <w:proofErr w:type="spellEnd"/>
+      <w:r>
+        <w:rPr>
+          <w:szCs w:val="36"/>
+        </w:rPr>
+        <w:t>) values were z=0 as all the corner point</w:t>
       </w:r>
       <w:r>
         <w:rPr>
@@ -352,6 +415,7 @@
         </w:rPr>
         <w:t xml:space="preserve">same flat chessboard plane. This will be appended to </w:t>
       </w:r>
+      <w:proofErr w:type="spellStart"/>
       <w:r>
         <w:rPr>
           <w:i/>
@@ -364,7 +428,15 @@
           <w:i/>
           <w:szCs w:val="36"/>
         </w:rPr>
-        <w:t xml:space="preserve">_list </w:t>
+        <w:t>_list</w:t>
+      </w:r>
+      <w:proofErr w:type="spellEnd"/>
+      <w:r>
+        <w:rPr>
+          <w:i/>
+          <w:szCs w:val="36"/>
+        </w:rPr>
+        <w:t xml:space="preserve"> </w:t>
       </w:r>
       <w:r>
         <w:rPr>
@@ -456,6 +528,7 @@
         </w:rPr>
         <w:t xml:space="preserve">If corners are successfully detected then I am appending the co-ordinates of these corners </w:t>
       </w:r>
+      <w:proofErr w:type="spellStart"/>
       <w:r>
         <w:rPr>
           <w:i/>
@@ -463,31 +536,49 @@
         </w:rPr>
         <w:t>img_points</w:t>
       </w:r>
+      <w:proofErr w:type="spellEnd"/>
       <w:r>
         <w:rPr>
           <w:szCs w:val="36"/>
         </w:rPr>
         <w:t xml:space="preserve"> to </w:t>
       </w:r>
+      <w:proofErr w:type="spellStart"/>
       <w:r>
         <w:rPr>
           <w:i/>
           <w:szCs w:val="36"/>
         </w:rPr>
-        <w:t>img_points_list</w:t>
-      </w:r>
+        <w:t>img_points_</w:t>
+      </w:r>
+      <w:proofErr w:type="gramStart"/>
       <w:r>
         <w:rPr>
           <w:i/>
           <w:szCs w:val="36"/>
         </w:rPr>
+        <w:t>list</w:t>
+      </w:r>
+      <w:proofErr w:type="spellEnd"/>
+      <w:r>
+        <w:rPr>
+          <w:i/>
+          <w:szCs w:val="36"/>
+        </w:rPr>
         <w:t xml:space="preserve"> </w:t>
       </w:r>
       <w:r>
         <w:rPr>
           <w:szCs w:val="36"/>
         </w:rPr>
-        <w:t xml:space="preserve">. </w:t>
+        <w:t>.</w:t>
+      </w:r>
+      <w:proofErr w:type="gramEnd"/>
+      <w:r>
+        <w:rPr>
+          <w:szCs w:val="36"/>
+        </w:rPr>
+        <w:t xml:space="preserve"> </w:t>
       </w:r>
     </w:p>
     <w:p>
@@ -532,13 +623,41 @@
         <w:rPr>
           <w:szCs w:val="36"/>
         </w:rPr>
-        <w:t>to fetch camera matrix and distortion co-efficient</w:t>
-      </w:r>
-      <w:r>
-        <w:rPr>
-          <w:szCs w:val="36"/>
-        </w:rPr>
-        <w:t xml:space="preserve"> , I am storing this data to a pickle file. Next call to calibrate_camera will load this matrix and co-efficient from pickle file directly and skips</w:t>
+        <w:t>to fetch camera matrix and distortion co-</w:t>
+      </w:r>
+      <w:proofErr w:type="gramStart"/>
+      <w:r>
+        <w:rPr>
+          <w:szCs w:val="36"/>
+        </w:rPr>
+        <w:t>efficient</w:t>
+      </w:r>
+      <w:r>
+        <w:rPr>
+          <w:szCs w:val="36"/>
+        </w:rPr>
+        <w:t xml:space="preserve"> ,</w:t>
+      </w:r>
+      <w:proofErr w:type="gramEnd"/>
+      <w:r>
+        <w:rPr>
+          <w:szCs w:val="36"/>
+        </w:rPr>
+        <w:t xml:space="preserve"> I am storing this data to a pickle file. Next call to </w:t>
+      </w:r>
+      <w:proofErr w:type="spellStart"/>
+      <w:r>
+        <w:rPr>
+          <w:szCs w:val="36"/>
+        </w:rPr>
+        <w:t>calibrate_camera</w:t>
+      </w:r>
+      <w:proofErr w:type="spellEnd"/>
+      <w:r>
+        <w:rPr>
+          <w:szCs w:val="36"/>
+        </w:rPr>
+        <w:t xml:space="preserve"> will load this matrix and co-efficient from pickle file directly and skips</w:t>
       </w:r>
       <w:r>
         <w:rPr>
@@ -582,6 +701,7 @@
         </w:rPr>
         <w:t xml:space="preserve">Code for this step is contained in </w:t>
       </w:r>
+      <w:proofErr w:type="gramStart"/>
       <w:r>
         <w:rPr>
           <w:b/>
@@ -600,8 +720,16 @@
         <w:rPr>
           <w:szCs w:val="36"/>
         </w:rPr>
-        <w:t xml:space="preserve">: </w:t>
-      </w:r>
+        <w:t>:</w:t>
+      </w:r>
+      <w:proofErr w:type="gramEnd"/>
+      <w:r>
+        <w:rPr>
+          <w:szCs w:val="36"/>
+        </w:rPr>
+        <w:t xml:space="preserve"> </w:t>
+      </w:r>
+      <w:proofErr w:type="spellStart"/>
       <w:r>
         <w:rPr>
           <w:b/>
@@ -623,6 +751,7 @@
         </w:rPr>
         <w:t>image</w:t>
       </w:r>
+      <w:proofErr w:type="spellEnd"/>
       <w:r>
         <w:rPr>
           <w:b/>
@@ -709,7 +838,7 @@
         <w:rPr>
           <w:noProof/>
           <w:szCs w:val="36"/>
-          <w:lang w:eastAsia="en-IN"/>
+          <w:lang w:val="en-US"/>
         </w:rPr>
         <w:drawing>
           <wp:inline distT="0" distB="0" distL="0" distR="0">
@@ -768,7 +897,7 @@
         <w:rPr>
           <w:noProof/>
           <w:szCs w:val="36"/>
-          <w:lang w:eastAsia="en-IN"/>
+          <w:lang w:val="en-US"/>
         </w:rPr>
         <w:lastRenderedPageBreak/>
         <w:drawing>
@@ -827,7 +956,7 @@
       <w:r>
         <w:rPr>
           <w:noProof/>
-          <w:lang w:eastAsia="en-IN"/>
+          <w:lang w:val="en-US"/>
         </w:rPr>
         <w:drawing>
           <wp:inline distT="0" distB="0" distL="0" distR="0">
@@ -884,7 +1013,7 @@
       <w:r>
         <w:rPr>
           <w:noProof/>
-          <w:lang w:eastAsia="en-IN"/>
+          <w:lang w:val="en-US"/>
         </w:rPr>
         <w:drawing>
           <wp:inline distT="0" distB="0" distL="0" distR="0">
@@ -950,6 +1079,7 @@
         </w:rPr>
         <w:t xml:space="preserve">Code for this step is contained in </w:t>
       </w:r>
+      <w:proofErr w:type="gramStart"/>
       <w:r>
         <w:rPr>
           <w:b/>
@@ -968,14 +1098,30 @@
         <w:rPr>
           <w:szCs w:val="36"/>
         </w:rPr>
-        <w:t xml:space="preserve">: </w:t>
-      </w:r>
-      <w:r>
-        <w:rPr>
-          <w:b/>
-          <w:szCs w:val="36"/>
-        </w:rPr>
-        <w:t xml:space="preserve">perspective_transform </w:t>
+        <w:t>:</w:t>
+      </w:r>
+      <w:proofErr w:type="gramEnd"/>
+      <w:r>
+        <w:rPr>
+          <w:szCs w:val="36"/>
+        </w:rPr>
+        <w:t xml:space="preserve"> </w:t>
+      </w:r>
+      <w:proofErr w:type="spellStart"/>
+      <w:r>
+        <w:rPr>
+          <w:b/>
+          <w:szCs w:val="36"/>
+        </w:rPr>
+        <w:t>perspective_transform</w:t>
+      </w:r>
+      <w:proofErr w:type="spellEnd"/>
+      <w:r>
+        <w:rPr>
+          <w:b/>
+          <w:szCs w:val="36"/>
+        </w:rPr>
+        <w:t xml:space="preserve"> </w:t>
       </w:r>
       <w:r>
         <w:rPr>
@@ -991,6 +1137,7 @@
         </w:rPr>
         <w:t xml:space="preserve">, </w:t>
       </w:r>
+      <w:proofErr w:type="spellStart"/>
       <w:r>
         <w:rPr>
           <w:b/>
@@ -998,6 +1145,7 @@
         </w:rPr>
         <w:t>get_perspective_transform_matrix</w:t>
       </w:r>
+      <w:proofErr w:type="spellEnd"/>
       <w:r>
         <w:rPr>
           <w:b/>
@@ -1035,7 +1183,21 @@
         <w:rPr>
           <w:szCs w:val="36"/>
         </w:rPr>
-        <w:t xml:space="preserve"> These points has been chosen from the test images having straight lane lines.</w:t>
+        <w:t xml:space="preserve"> These points </w:t>
+      </w:r>
+      <w:proofErr w:type="gramStart"/>
+      <w:r>
+        <w:rPr>
+          <w:szCs w:val="36"/>
+        </w:rPr>
+        <w:t>has</w:t>
+      </w:r>
+      <w:proofErr w:type="gramEnd"/>
+      <w:r>
+        <w:rPr>
+          <w:szCs w:val="36"/>
+        </w:rPr>
+        <w:t xml:space="preserve"> been chosen from the test images having straight lane lines.</w:t>
       </w:r>
     </w:p>
     <w:p>
@@ -1055,7 +1217,7 @@
       <w:tblPr>
         <w:tblStyle w:val="TableGrid"/>
         <w:tblW w:w="0" w:type="auto"/>
-        <w:tblLook w:val="04A0"/>
+        <w:tblLook w:val="04A0" w:firstRow="1" w:lastRow="0" w:firstColumn="1" w:lastColumn="0" w:noHBand="0" w:noVBand="1"/>
       </w:tblPr>
       <w:tblGrid>
         <w:gridCol w:w="4621"/>
@@ -1286,6 +1448,7 @@
       </w:pPr>
     </w:p>
     <w:p>
+      <w:proofErr w:type="gramStart"/>
       <w:r>
         <w:rPr>
           <w:i/>
@@ -1300,7 +1463,11 @@
         <w:t xml:space="preserve"> </w:t>
       </w:r>
       <w:r>
-        <w:t xml:space="preserve"> is being used to get the transformation matrix and the inverse transformation matrix , </w:t>
+        <w:t xml:space="preserve"> is</w:t>
+      </w:r>
+      <w:proofErr w:type="gramEnd"/>
+      <w:r>
+        <w:t xml:space="preserve"> being used to get the transformation matrix and the inverse transformation matrix , </w:t>
       </w:r>
       <w:r>
         <w:rPr>
@@ -1325,7 +1492,7 @@
       <w:r>
         <w:rPr>
           <w:noProof/>
-          <w:lang w:eastAsia="en-IN"/>
+          <w:lang w:val="en-US"/>
         </w:rPr>
         <w:drawing>
           <wp:inline distT="0" distB="0" distL="0" distR="0">
@@ -1381,6 +1548,15 @@
       <w:r>
         <w:t>source points, last image shows the bird eye view of the road.</w:t>
       </w:r>
+      <w:r>
+        <w:t xml:space="preserve"> Where the distance between 2 lane lines is 794 pixels. This has been used to get meters per pixel for x-direction i.e. </w:t>
+      </w:r>
+      <w:r>
+        <w:t>XM_PER_PIX</w:t>
+      </w:r>
+      <w:r>
+        <w:t xml:space="preserve"> where actual distance between lanes is considered 3.7m. </w:t>
+      </w:r>
     </w:p>
     <w:p>
       <w:r>
@@ -1391,7 +1567,7 @@
       <w:r>
         <w:rPr>
           <w:noProof/>
-          <w:lang w:eastAsia="en-IN"/>
+          <w:lang w:val="en-US"/>
         </w:rPr>
         <w:drawing>
           <wp:inline distT="0" distB="0" distL="0" distR="0">
@@ -1479,6 +1655,7 @@
           <w:szCs w:val="28"/>
         </w:rPr>
       </w:pPr>
+      <w:proofErr w:type="gramStart"/>
       <w:r>
         <w:rPr>
           <w:b/>
@@ -1487,6 +1664,7 @@
         </w:rPr>
         <w:t>Thresholding :</w:t>
       </w:r>
+      <w:proofErr w:type="gramEnd"/>
     </w:p>
     <w:p>
       <w:pPr>
@@ -1547,7 +1725,23 @@
           <w:b/>
           <w:u w:val="single"/>
         </w:rPr>
-        <w:t xml:space="preserve">Colour Thresholding : </w:t>
+        <w:t xml:space="preserve">Colour </w:t>
+      </w:r>
+      <w:proofErr w:type="gramStart"/>
+      <w:r>
+        <w:rPr>
+          <w:b/>
+          <w:u w:val="single"/>
+        </w:rPr>
+        <w:t>Thresholding :</w:t>
+      </w:r>
+      <w:proofErr w:type="gramEnd"/>
+      <w:r>
+        <w:rPr>
+          <w:b/>
+          <w:u w:val="single"/>
+        </w:rPr>
+        <w:t xml:space="preserve"> </w:t>
       </w:r>
     </w:p>
     <w:p>
@@ -1587,8 +1781,17 @@
           <w:b/>
           <w:u w:val="single"/>
         </w:rPr>
-        <w:t>Gradient Thresholding :</w:t>
-      </w:r>
+        <w:t xml:space="preserve">Gradient </w:t>
+      </w:r>
+      <w:proofErr w:type="gramStart"/>
+      <w:r>
+        <w:rPr>
+          <w:b/>
+          <w:u w:val="single"/>
+        </w:rPr>
+        <w:t>Thresholding :</w:t>
+      </w:r>
+      <w:proofErr w:type="gramEnd"/>
     </w:p>
     <w:p>
       <w:pPr>
@@ -1604,7 +1807,23 @@
         <w:pStyle w:val="ListParagraph"/>
       </w:pPr>
       <w:r>
-        <w:t>Lane lines are having edge on both the side and this can be detected using edge detectors like canny and sobel, I have sobel edge detection with gradient in x, y direction, magnitude and direction of threshold. This 4 result have been combined to detect edge of the lane line</w:t>
+        <w:t xml:space="preserve">Lane lines are having edge on both the side and this can be detected using edge detectors like canny and </w:t>
+      </w:r>
+      <w:proofErr w:type="spellStart"/>
+      <w:r>
+        <w:t>sobel</w:t>
+      </w:r>
+      <w:proofErr w:type="spellEnd"/>
+      <w:r>
+        <w:t xml:space="preserve">, I have </w:t>
+      </w:r>
+      <w:proofErr w:type="spellStart"/>
+      <w:r>
+        <w:t>sobel</w:t>
+      </w:r>
+      <w:proofErr w:type="spellEnd"/>
+      <w:r>
+        <w:t xml:space="preserve"> edge detection with gradient in x, y direction, magnitude and direction of threshold. This 4 result have been combined to detect edge of the lane line</w:t>
       </w:r>
     </w:p>
     <w:p>
@@ -1614,6 +1833,7 @@
     </w:p>
     <w:p>
       <w:r>
+        <w:lastRenderedPageBreak/>
         <w:t>Results can be seen from the below images</w:t>
       </w:r>
       <w:r>
@@ -1624,9 +1844,8 @@
       <w:r>
         <w:rPr>
           <w:noProof/>
-          <w:lang w:eastAsia="en-IN"/>
-        </w:rPr>
-        <w:lastRenderedPageBreak/>
+          <w:lang w:val="en-US"/>
+        </w:rPr>
         <w:drawing>
           <wp:inline distT="0" distB="0" distL="0" distR="0">
             <wp:extent cx="5731510" cy="1706638"/>
@@ -1678,7 +1897,7 @@
       <w:r>
         <w:rPr>
           <w:noProof/>
-          <w:lang w:eastAsia="en-IN"/>
+          <w:lang w:val="en-US"/>
         </w:rPr>
         <w:drawing>
           <wp:inline distT="0" distB="0" distL="0" distR="0">
@@ -1729,7 +1948,7 @@
       <w:r>
         <w:rPr>
           <w:noProof/>
-          <w:lang w:eastAsia="en-IN"/>
+          <w:lang w:val="en-US"/>
         </w:rPr>
         <w:drawing>
           <wp:inline distT="0" distB="0" distL="0" distR="0">
@@ -1797,7 +2016,7 @@
       <w:r>
         <w:rPr>
           <w:noProof/>
-          <w:lang w:eastAsia="en-IN"/>
+          <w:lang w:val="en-US"/>
         </w:rPr>
         <w:drawing>
           <wp:inline distT="0" distB="0" distL="0" distR="0">
@@ -1904,11 +2123,33 @@
       <w:r>
         <w:t xml:space="preserve">, </w:t>
       </w:r>
+      <w:proofErr w:type="spellStart"/>
       <w:r>
         <w:rPr>
           <w:i/>
         </w:rPr>
-        <w:t>search_lanes()</w:t>
+        <w:t>search_</w:t>
+      </w:r>
+      <w:proofErr w:type="gramStart"/>
+      <w:r>
+        <w:rPr>
+          <w:i/>
+        </w:rPr>
+        <w:t>lanes</w:t>
+      </w:r>
+      <w:proofErr w:type="spellEnd"/>
+      <w:r>
+        <w:rPr>
+          <w:i/>
+        </w:rPr>
+        <w:t>(</w:t>
+      </w:r>
+      <w:proofErr w:type="gramEnd"/>
+      <w:r>
+        <w:rPr>
+          <w:i/>
+        </w:rPr>
+        <w:t>)</w:t>
       </w:r>
       <w:r>
         <w:t xml:space="preserve"> </w:t>
@@ -1916,11 +2157,19 @@
       <w:r>
         <w:t xml:space="preserve">method of </w:t>
       </w:r>
+      <w:proofErr w:type="spellStart"/>
       <w:r>
         <w:rPr>
           <w:i/>
         </w:rPr>
-        <w:t xml:space="preserve">LaneDetector </w:t>
+        <w:t>LaneDetector</w:t>
+      </w:r>
+      <w:proofErr w:type="spellEnd"/>
+      <w:r>
+        <w:rPr>
+          <w:i/>
+        </w:rPr>
+        <w:t xml:space="preserve"> </w:t>
       </w:r>
       <w:r>
         <w:t xml:space="preserve">Class </w:t>
@@ -1930,7 +2179,15 @@
       </w:r>
       <w:r>
         <w:lastRenderedPageBreak/>
-        <w:t>sliding window search start from the bottom of the image and identifies pixels of the lane portion and continue towards top of the image, then this pixels are fitted by 2</w:t>
+        <w:t xml:space="preserve">sliding window search start from the bottom of the image and identifies pixels of the lane portion and continue towards top of the image, then </w:t>
+      </w:r>
+      <w:proofErr w:type="gramStart"/>
+      <w:r>
+        <w:t>this pixels</w:t>
+      </w:r>
+      <w:proofErr w:type="gramEnd"/>
+      <w:r>
+        <w:t xml:space="preserve"> are fitted by 2</w:t>
       </w:r>
       <w:r>
         <w:rPr>
@@ -1949,7 +2206,7 @@
       <w:r>
         <w:rPr>
           <w:noProof/>
-          <w:lang w:eastAsia="en-IN"/>
+          <w:lang w:val="en-US"/>
         </w:rPr>
         <w:drawing>
           <wp:inline distT="0" distB="0" distL="0" distR="0">
@@ -2012,14 +2269,22 @@
         <w:t>colour,</w:t>
       </w:r>
       <w:r>
-        <w:t xml:space="preserve"> green rectangles shows the window used for detection. Fit curves are marked with yellow lines.</w:t>
+        <w:t xml:space="preserve"> green rectangles </w:t>
+      </w:r>
+      <w:proofErr w:type="gramStart"/>
+      <w:r>
+        <w:t>shows</w:t>
+      </w:r>
+      <w:proofErr w:type="gramEnd"/>
+      <w:r>
+        <w:t xml:space="preserve"> the window used for detection. Fit curves are marked with yellow lines.</w:t>
       </w:r>
     </w:p>
     <w:p>
       <w:r>
         <w:rPr>
           <w:noProof/>
-          <w:lang w:eastAsia="en-IN"/>
+          <w:lang w:val="en-US"/>
         </w:rPr>
         <w:drawing>
           <wp:inline distT="0" distB="0" distL="0" distR="0">
@@ -2070,8 +2335,15 @@
     </w:p>
     <w:p>
       <w:r>
-        <w:t>Here in the above image there are 3 fit , 1</w:t>
-      </w:r>
+        <w:t xml:space="preserve">Here in the above image there are 3 </w:t>
+      </w:r>
+      <w:r>
+        <w:t>fit,</w:t>
+      </w:r>
+      <w:r>
+        <w:t xml:space="preserve"> 1</w:t>
+      </w:r>
+      <w:proofErr w:type="gramStart"/>
       <w:r>
         <w:rPr>
           <w:vertAlign w:val="superscript"/>
@@ -2079,7 +2351,11 @@
         <w:t>st</w:t>
       </w:r>
       <w:r>
-        <w:t xml:space="preserve">  and 3</w:t>
+        <w:t xml:space="preserve">  and</w:t>
+      </w:r>
+      <w:proofErr w:type="gramEnd"/>
+      <w:r>
+        <w:t xml:space="preserve"> 3</w:t>
       </w:r>
       <w:r>
         <w:rPr>
@@ -2097,6 +2373,98 @@
       </w:r>
     </w:p>
     <w:p>
+      <w:pPr>
+        <w:rPr>
+          <w:b/>
+          <w:sz w:val="28"/>
+          <w:szCs w:val="28"/>
+        </w:rPr>
+      </w:pPr>
+      <w:r>
+        <w:rPr>
+          <w:b/>
+          <w:sz w:val="28"/>
+          <w:szCs w:val="28"/>
+        </w:rPr>
+        <w:t>Test on images</w:t>
+      </w:r>
+    </w:p>
+    <w:p>
+      <w:r>
+        <w:t>Final output image will overlay lane portion in green, Radius of curvature and position from the centre which is in range of (-0.5 ,0.5)</w:t>
+      </w:r>
+      <w:r>
+        <w:t>.</w:t>
+      </w:r>
+      <w:r>
+        <w:t xml:space="preserve"> overlay is done on the undistorted image.</w:t>
+      </w:r>
+      <w:r>
+        <w:t xml:space="preserve"> Below images shows the final result on a sample test image.</w:t>
+      </w:r>
+    </w:p>
+    <w:p>
+      <w:r>
+        <w:rPr>
+          <w:noProof/>
+          <w:lang w:val="en-US"/>
+        </w:rPr>
+        <w:lastRenderedPageBreak/>
+        <w:drawing>
+          <wp:inline distT="0" distB="0" distL="0" distR="0" wp14:anchorId="49DE618B" wp14:editId="4268BA5D">
+            <wp:extent cx="5731510" cy="3267710"/>
+            <wp:effectExtent l="0" t="0" r="0" b="0"/>
+            <wp:docPr id="2" name="Picture 2"/>
+            <wp:cNvGraphicFramePr>
+              <a:graphicFrameLocks xmlns:a="http://schemas.openxmlformats.org/drawingml/2006/main" noChangeAspect="1"/>
+            </wp:cNvGraphicFramePr>
+            <a:graphic xmlns:a="http://schemas.openxmlformats.org/drawingml/2006/main">
+              <a:graphicData uri="http://schemas.openxmlformats.org/drawingml/2006/picture">
+                <pic:pic xmlns:pic="http://schemas.openxmlformats.org/drawingml/2006/picture">
+                  <pic:nvPicPr>
+                    <pic:cNvPr id="1" name=""/>
+                    <pic:cNvPicPr/>
+                  </pic:nvPicPr>
+                  <pic:blipFill>
+                    <a:blip r:embed="rId18"/>
+                    <a:stretch>
+                      <a:fillRect/>
+                    </a:stretch>
+                  </pic:blipFill>
+                  <pic:spPr>
+                    <a:xfrm>
+                      <a:off x="0" y="0"/>
+                      <a:ext cx="5731510" cy="3267710"/>
+                    </a:xfrm>
+                    <a:prstGeom prst="rect">
+                      <a:avLst/>
+                    </a:prstGeom>
+                  </pic:spPr>
+                </pic:pic>
+              </a:graphicData>
+            </a:graphic>
+          </wp:inline>
+        </w:drawing>
+      </w:r>
+    </w:p>
+    <w:p>
+      <w:pPr>
+        <w:rPr>
+          <w:b/>
+          <w:sz w:val="28"/>
+          <w:szCs w:val="28"/>
+        </w:rPr>
+      </w:pPr>
+      <w:r>
+        <w:rPr>
+          <w:b/>
+          <w:sz w:val="28"/>
+          <w:szCs w:val="28"/>
+        </w:rPr>
+        <w:t>Test on video</w:t>
+      </w:r>
+    </w:p>
+    <w:p>
       <w:r>
         <w:t xml:space="preserve">Code for Video pipeline is in </w:t>
       </w:r>
@@ -2120,14 +2488,214 @@
       </w:r>
     </w:p>
     <w:p>
-      <w:r>
-        <w:t>Sample output video can be found with name : output.mp4</w:t>
-      </w:r>
-    </w:p>
-    <w:p>
-      <w:pPr>
-        <w:ind w:left="720"/>
-      </w:pPr>
+      <w:pPr>
+        <w:rPr>
+          <w:b/>
+        </w:rPr>
+      </w:pPr>
+      <w:r>
+        <w:t xml:space="preserve">Sample output video can be found with </w:t>
+      </w:r>
+      <w:r>
+        <w:t>name:</w:t>
+      </w:r>
+      <w:r>
+        <w:t xml:space="preserve"> </w:t>
+      </w:r>
+      <w:r>
+        <w:rPr>
+          <w:b/>
+        </w:rPr>
+        <w:t>output.mp4</w:t>
+      </w:r>
+    </w:p>
+    <w:p>
+      <w:pPr>
+        <w:rPr>
+          <w:b/>
+          <w:sz w:val="28"/>
+        </w:rPr>
+      </w:pPr>
+      <w:r>
+        <w:rPr>
+          <w:b/>
+          <w:sz w:val="28"/>
+        </w:rPr>
+        <w:t xml:space="preserve">Discussion </w:t>
+      </w:r>
+    </w:p>
+    <w:p>
+      <w:pPr>
+        <w:pStyle w:val="ListParagraph"/>
+        <w:numPr>
+          <w:ilvl w:val="0"/>
+          <w:numId w:val="4"/>
+        </w:numPr>
+        <w:rPr>
+          <w:b/>
+          <w:sz w:val="24"/>
+          <w:u w:val="single"/>
+        </w:rPr>
+      </w:pPr>
+      <w:r>
+        <w:rPr>
+          <w:b/>
+          <w:sz w:val="24"/>
+          <w:u w:val="single"/>
+        </w:rPr>
+        <w:t xml:space="preserve">Problems faced during Tuning </w:t>
+      </w:r>
+      <w:r>
+        <w:rPr>
+          <w:b/>
+          <w:sz w:val="24"/>
+          <w:u w:val="single"/>
+        </w:rPr>
+        <w:t>Threshold Parameters</w:t>
+      </w:r>
+      <w:r>
+        <w:rPr>
+          <w:b/>
+          <w:sz w:val="24"/>
+          <w:u w:val="single"/>
+        </w:rPr>
+        <w:t>:</w:t>
+      </w:r>
+    </w:p>
+    <w:p>
+      <w:pPr>
+        <w:ind w:left="360"/>
+      </w:pPr>
+      <w:r>
+        <w:t>Tuning parameters for thresholding was tricky and I found it time consuming, to make this faster I have</w:t>
+      </w:r>
+      <w:r>
+        <w:t xml:space="preserve"> used sliders from OpenCV and made a function to tune parameter for every threshold function individually. And then combined the result of all the thresholds.</w:t>
+      </w:r>
+      <w:r>
+        <w:t xml:space="preserve"> Code for the same is available in </w:t>
+      </w:r>
+      <w:r>
+        <w:rPr>
+          <w:b/>
+          <w:i/>
+        </w:rPr>
+        <w:t>thresholding.py</w:t>
+      </w:r>
+      <w:r>
+        <w:rPr>
+          <w:b/>
+        </w:rPr>
+        <w:t xml:space="preserve"> </w:t>
+      </w:r>
+      <w:r>
+        <w:rPr>
+          <w:b/>
+          <w:i/>
+        </w:rPr>
+        <w:t>Threshold_Tuner</w:t>
+      </w:r>
+      <w:r>
+        <w:rPr>
+          <w:b/>
+        </w:rPr>
+        <w:t xml:space="preserve"> </w:t>
+      </w:r>
+      <w:r>
+        <w:rPr>
+          <w:b/>
+        </w:rPr>
+        <w:t>Class</w:t>
+      </w:r>
+      <w:r>
+        <w:rPr>
+          <w:b/>
+        </w:rPr>
+        <w:t>.</w:t>
+      </w:r>
+      <w:r>
+        <w:t xml:space="preserve"> </w:t>
+      </w:r>
+      <w:r>
+        <w:t>Which saved lot of time.</w:t>
+      </w:r>
+    </w:p>
+    <w:p>
+      <w:pPr>
+        <w:pStyle w:val="ListParagraph"/>
+        <w:numPr>
+          <w:ilvl w:val="0"/>
+          <w:numId w:val="4"/>
+        </w:numPr>
+        <w:rPr>
+          <w:b/>
+          <w:sz w:val="24"/>
+          <w:u w:val="single"/>
+        </w:rPr>
+      </w:pPr>
+      <w:r>
+        <w:rPr>
+          <w:b/>
+          <w:sz w:val="24"/>
+          <w:u w:val="single"/>
+        </w:rPr>
+        <w:t>Problem in detecting lines with shadows</w:t>
+      </w:r>
+    </w:p>
+    <w:p>
+      <w:pPr>
+        <w:ind w:left="360"/>
+      </w:pPr>
+      <w:r>
+        <w:t xml:space="preserve">I was facing a problem to identify lane lines with shadows as I was using gradient and Saturation channel thresholding. It was detecting shadows as a lane line, to fix this I have added more thresholding function on X and Y gradient, direction and magnitude of gradient and most important Thresholding on Hue channel, Combinations of all this resulted in a robust pipeline.  </w:t>
+      </w:r>
+    </w:p>
+    <w:p>
+      <w:pPr>
+        <w:pStyle w:val="ListParagraph"/>
+        <w:numPr>
+          <w:ilvl w:val="0"/>
+          <w:numId w:val="4"/>
+        </w:numPr>
+        <w:rPr>
+          <w:b/>
+          <w:u w:val="single"/>
+        </w:rPr>
+      </w:pPr>
+      <w:r>
+        <w:rPr>
+          <w:b/>
+          <w:u w:val="single"/>
+        </w:rPr>
+        <w:t>Possible failures</w:t>
+      </w:r>
+    </w:p>
+    <w:p>
+      <w:pPr>
+        <w:pStyle w:val="ListParagraph"/>
+      </w:pPr>
+      <w:r>
+        <w:t>My pipeline for detecting lane lines is not fully robust so it can fail at some places of challenge video.</w:t>
+      </w:r>
+      <w:r>
+        <w:t xml:space="preserve"> Few bad frames can make lane detection to fail as I am not using reset functionality</w:t>
+      </w:r>
+    </w:p>
+    <w:p>
+      <w:pPr>
+        <w:pStyle w:val="ListParagraph"/>
+      </w:pPr>
+      <w:r>
+        <w:t xml:space="preserve">My pipeline might also fail in different </w:t>
+      </w:r>
+      <w:r>
+        <w:t>weather condition</w:t>
+      </w:r>
+      <w:r>
+        <w:t xml:space="preserve"> or on road with patches</w:t>
+      </w:r>
+      <w:bookmarkStart w:id="0" w:name="_GoBack"/>
+      <w:bookmarkEnd w:id="0"/>
     </w:p>
     <w:sectPr>
       <w:pgSz w:w="11906" w:h="16838"/>
@@ -2140,8 +2708,186 @@
 </file>
 
 <file path=word/numbering.xml><?xml version="1.0" encoding="utf-8"?>
-<w:numbering xmlns:ve="http://schemas.openxmlformats.org/markup-compatibility/2006" xmlns:o="urn:schemas-microsoft-com:office:office" xmlns:r="http://schemas.openxmlformats.org/officeDocument/2006/relationships" xmlns:m="http://schemas.openxmlformats.org/officeDocument/2006/math" xmlns:v="urn:schemas-microsoft-com:vml" xmlns:wp="http://schemas.openxmlformats.org/drawingml/2006/wordprocessingDrawing" xmlns:w10="urn:schemas-microsoft-com:office:word" xmlns:w="http://schemas.openxmlformats.org/wordprocessingml/2006/main" xmlns:wne="http://schemas.microsoft.com/office/word/2006/wordml">
-  <w:abstractNum w:abstractNumId="0">
+<w:numbering xmlns:wpc="http://schemas.microsoft.com/office/word/2010/wordprocessingCanvas" xmlns:cx="http://schemas.microsoft.com/office/drawing/2014/chartex" xmlns:cx1="http://schemas.microsoft.com/office/drawing/2015/9/8/chartex" xmlns:mc="http://schemas.openxmlformats.org/markup-compatibility/2006" xmlns:o="urn:schemas-microsoft-com:office:office" xmlns:r="http://schemas.openxmlformats.org/officeDocument/2006/relationships" xmlns:m="http://schemas.openxmlformats.org/officeDocument/2006/math" xmlns:v="urn:schemas-microsoft-com:vml" xmlns:wp14="http://schemas.microsoft.com/office/word/2010/wordprocessingDrawing" xmlns:wp="http://schemas.openxmlformats.org/drawingml/2006/wordprocessingDrawing" xmlns:w10="urn:schemas-microsoft-com:office:word" xmlns:w="http://schemas.openxmlformats.org/wordprocessingml/2006/main" xmlns:w14="http://schemas.microsoft.com/office/word/2010/wordml" xmlns:w15="http://schemas.microsoft.com/office/word/2012/wordml" xmlns:w16se="http://schemas.microsoft.com/office/word/2015/wordml/symex" xmlns:wpg="http://schemas.microsoft.com/office/word/2010/wordprocessingGroup" xmlns:wpi="http://schemas.microsoft.com/office/word/2010/wordprocessingInk" xmlns:wne="http://schemas.microsoft.com/office/word/2006/wordml" xmlns:wps="http://schemas.microsoft.com/office/word/2010/wordprocessingShape" mc:Ignorable="w14 w15 w16se wp14">
+  <w:abstractNum w:abstractNumId="0" w15:restartNumberingAfterBreak="0">
+    <w:nsid w:val="07A16A37"/>
+    <w:multiLevelType w:val="hybridMultilevel"/>
+    <w:tmpl w:val="772EB784"/>
+    <w:lvl w:ilvl="0" w:tplc="04090001">
+      <w:start w:val="1"/>
+      <w:numFmt w:val="bullet"/>
+      <w:lvlText w:val=""/>
+      <w:lvlJc w:val="left"/>
+      <w:pPr>
+        <w:ind w:left="720" w:hanging="360"/>
+      </w:pPr>
+      <w:rPr>
+        <w:rFonts w:ascii="Symbol" w:hAnsi="Symbol" w:hint="default"/>
+      </w:rPr>
+    </w:lvl>
+    <w:lvl w:ilvl="1" w:tplc="04090019" w:tentative="1">
+      <w:start w:val="1"/>
+      <w:numFmt w:val="lowerLetter"/>
+      <w:lvlText w:val="%2."/>
+      <w:lvlJc w:val="left"/>
+      <w:pPr>
+        <w:ind w:left="1440" w:hanging="360"/>
+      </w:pPr>
+    </w:lvl>
+    <w:lvl w:ilvl="2" w:tplc="0409001B" w:tentative="1">
+      <w:start w:val="1"/>
+      <w:numFmt w:val="lowerRoman"/>
+      <w:lvlText w:val="%3."/>
+      <w:lvlJc w:val="right"/>
+      <w:pPr>
+        <w:ind w:left="2160" w:hanging="180"/>
+      </w:pPr>
+    </w:lvl>
+    <w:lvl w:ilvl="3" w:tplc="0409000F" w:tentative="1">
+      <w:start w:val="1"/>
+      <w:numFmt w:val="decimal"/>
+      <w:lvlText w:val="%4."/>
+      <w:lvlJc w:val="left"/>
+      <w:pPr>
+        <w:ind w:left="2880" w:hanging="360"/>
+      </w:pPr>
+    </w:lvl>
+    <w:lvl w:ilvl="4" w:tplc="04090019" w:tentative="1">
+      <w:start w:val="1"/>
+      <w:numFmt w:val="lowerLetter"/>
+      <w:lvlText w:val="%5."/>
+      <w:lvlJc w:val="left"/>
+      <w:pPr>
+        <w:ind w:left="3600" w:hanging="360"/>
+      </w:pPr>
+    </w:lvl>
+    <w:lvl w:ilvl="5" w:tplc="0409001B" w:tentative="1">
+      <w:start w:val="1"/>
+      <w:numFmt w:val="lowerRoman"/>
+      <w:lvlText w:val="%6."/>
+      <w:lvlJc w:val="right"/>
+      <w:pPr>
+        <w:ind w:left="4320" w:hanging="180"/>
+      </w:pPr>
+    </w:lvl>
+    <w:lvl w:ilvl="6" w:tplc="0409000F" w:tentative="1">
+      <w:start w:val="1"/>
+      <w:numFmt w:val="decimal"/>
+      <w:lvlText w:val="%7."/>
+      <w:lvlJc w:val="left"/>
+      <w:pPr>
+        <w:ind w:left="5040" w:hanging="360"/>
+      </w:pPr>
+    </w:lvl>
+    <w:lvl w:ilvl="7" w:tplc="04090019" w:tentative="1">
+      <w:start w:val="1"/>
+      <w:numFmt w:val="lowerLetter"/>
+      <w:lvlText w:val="%8."/>
+      <w:lvlJc w:val="left"/>
+      <w:pPr>
+        <w:ind w:left="5760" w:hanging="360"/>
+      </w:pPr>
+    </w:lvl>
+    <w:lvl w:ilvl="8" w:tplc="0409001B" w:tentative="1">
+      <w:start w:val="1"/>
+      <w:numFmt w:val="lowerRoman"/>
+      <w:lvlText w:val="%9."/>
+      <w:lvlJc w:val="right"/>
+      <w:pPr>
+        <w:ind w:left="6480" w:hanging="180"/>
+      </w:pPr>
+    </w:lvl>
+  </w:abstractNum>
+  <w:abstractNum w:abstractNumId="1" w15:restartNumberingAfterBreak="0">
+    <w:nsid w:val="2C156CE9"/>
+    <w:multiLevelType w:val="hybridMultilevel"/>
+    <w:tmpl w:val="3C586A0A"/>
+    <w:lvl w:ilvl="0" w:tplc="0409000F">
+      <w:start w:val="1"/>
+      <w:numFmt w:val="decimal"/>
+      <w:lvlText w:val="%1."/>
+      <w:lvlJc w:val="left"/>
+      <w:pPr>
+        <w:ind w:left="720" w:hanging="360"/>
+      </w:pPr>
+      <w:rPr>
+        <w:rFonts w:hint="default"/>
+      </w:rPr>
+    </w:lvl>
+    <w:lvl w:ilvl="1" w:tplc="04090019" w:tentative="1">
+      <w:start w:val="1"/>
+      <w:numFmt w:val="lowerLetter"/>
+      <w:lvlText w:val="%2."/>
+      <w:lvlJc w:val="left"/>
+      <w:pPr>
+        <w:ind w:left="1440" w:hanging="360"/>
+      </w:pPr>
+    </w:lvl>
+    <w:lvl w:ilvl="2" w:tplc="0409001B" w:tentative="1">
+      <w:start w:val="1"/>
+      <w:numFmt w:val="lowerRoman"/>
+      <w:lvlText w:val="%3."/>
+      <w:lvlJc w:val="right"/>
+      <w:pPr>
+        <w:ind w:left="2160" w:hanging="180"/>
+      </w:pPr>
+    </w:lvl>
+    <w:lvl w:ilvl="3" w:tplc="0409000F" w:tentative="1">
+      <w:start w:val="1"/>
+      <w:numFmt w:val="decimal"/>
+      <w:lvlText w:val="%4."/>
+      <w:lvlJc w:val="left"/>
+      <w:pPr>
+        <w:ind w:left="2880" w:hanging="360"/>
+      </w:pPr>
+    </w:lvl>
+    <w:lvl w:ilvl="4" w:tplc="04090019" w:tentative="1">
+      <w:start w:val="1"/>
+      <w:numFmt w:val="lowerLetter"/>
+      <w:lvlText w:val="%5."/>
+      <w:lvlJc w:val="left"/>
+      <w:pPr>
+        <w:ind w:left="3600" w:hanging="360"/>
+      </w:pPr>
+    </w:lvl>
+    <w:lvl w:ilvl="5" w:tplc="0409001B" w:tentative="1">
+      <w:start w:val="1"/>
+      <w:numFmt w:val="lowerRoman"/>
+      <w:lvlText w:val="%6."/>
+      <w:lvlJc w:val="right"/>
+      <w:pPr>
+        <w:ind w:left="4320" w:hanging="180"/>
+      </w:pPr>
+    </w:lvl>
+    <w:lvl w:ilvl="6" w:tplc="0409000F" w:tentative="1">
+      <w:start w:val="1"/>
+      <w:numFmt w:val="decimal"/>
+      <w:lvlText w:val="%7."/>
+      <w:lvlJc w:val="left"/>
+      <w:pPr>
+        <w:ind w:left="5040" w:hanging="360"/>
+      </w:pPr>
+    </w:lvl>
+    <w:lvl w:ilvl="7" w:tplc="04090019" w:tentative="1">
+      <w:start w:val="1"/>
+      <w:numFmt w:val="lowerLetter"/>
+      <w:lvlText w:val="%8."/>
+      <w:lvlJc w:val="left"/>
+      <w:pPr>
+        <w:ind w:left="5760" w:hanging="360"/>
+      </w:pPr>
+    </w:lvl>
+    <w:lvl w:ilvl="8" w:tplc="0409001B" w:tentative="1">
+      <w:start w:val="1"/>
+      <w:numFmt w:val="lowerRoman"/>
+      <w:lvlText w:val="%9."/>
+      <w:lvlJc w:val="right"/>
+      <w:pPr>
+        <w:ind w:left="6480" w:hanging="180"/>
+      </w:pPr>
+    </w:lvl>
+  </w:abstractNum>
+  <w:abstractNum w:abstractNumId="2" w15:restartNumberingAfterBreak="0">
     <w:nsid w:val="443E52F0"/>
     <w:multiLevelType w:val="hybridMultilevel"/>
     <w:tmpl w:val="48C2AAB4"/>
@@ -2230,7 +2976,7 @@
       </w:pPr>
     </w:lvl>
   </w:abstractNum>
-  <w:abstractNum w:abstractNumId="1">
+  <w:abstractNum w:abstractNumId="3" w15:restartNumberingAfterBreak="0">
     <w:nsid w:val="44FB1F2E"/>
     <w:multiLevelType w:val="hybridMultilevel"/>
     <w:tmpl w:val="BECAC716"/>
@@ -2344,16 +3090,22 @@
     </w:lvl>
   </w:abstractNum>
   <w:num w:numId="1">
+    <w:abstractNumId w:val="3"/>
+  </w:num>
+  <w:num w:numId="2">
+    <w:abstractNumId w:val="2"/>
+  </w:num>
+  <w:num w:numId="3">
     <w:abstractNumId w:val="1"/>
   </w:num>
-  <w:num w:numId="2">
+  <w:num w:numId="4">
     <w:abstractNumId w:val="0"/>
   </w:num>
 </w:numbering>
 </file>
 
 <file path=word/styles.xml><?xml version="1.0" encoding="utf-8"?>
-<w:styles xmlns:r="http://schemas.openxmlformats.org/officeDocument/2006/relationships" xmlns:w="http://schemas.openxmlformats.org/wordprocessingml/2006/main">
+<w:styles xmlns:mc="http://schemas.openxmlformats.org/markup-compatibility/2006" xmlns:r="http://schemas.openxmlformats.org/officeDocument/2006/relationships" xmlns:w="http://schemas.openxmlformats.org/wordprocessingml/2006/main" xmlns:w14="http://schemas.microsoft.com/office/word/2010/wordml" xmlns:w15="http://schemas.microsoft.com/office/word/2012/wordml" xmlns:w16se="http://schemas.microsoft.com/office/word/2015/wordml/symex" mc:Ignorable="w14 w15 w16se">
   <w:docDefaults>
     <w:rPrDefault>
       <w:rPr>
@@ -2369,144 +3121,378 @@
       </w:pPr>
     </w:pPrDefault>
   </w:docDefaults>
-  <w:latentStyles w:defLockedState="0" w:defUIPriority="99" w:defSemiHidden="1" w:defUnhideWhenUsed="1" w:defQFormat="0" w:count="267">
-    <w:lsdException w:name="Normal" w:semiHidden="0" w:uiPriority="0" w:unhideWhenUsed="0" w:qFormat="1"/>
-    <w:lsdException w:name="heading 1" w:semiHidden="0" w:uiPriority="9" w:unhideWhenUsed="0" w:qFormat="1"/>
-    <w:lsdException w:name="heading 2" w:uiPriority="9" w:qFormat="1"/>
-    <w:lsdException w:name="heading 3" w:uiPriority="9" w:qFormat="1"/>
-    <w:lsdException w:name="heading 4" w:uiPriority="9" w:qFormat="1"/>
-    <w:lsdException w:name="heading 5" w:uiPriority="9" w:qFormat="1"/>
-    <w:lsdException w:name="heading 6" w:uiPriority="9" w:qFormat="1"/>
-    <w:lsdException w:name="heading 7" w:uiPriority="9" w:qFormat="1"/>
-    <w:lsdException w:name="heading 8" w:uiPriority="9" w:qFormat="1"/>
-    <w:lsdException w:name="heading 9" w:uiPriority="9" w:qFormat="1"/>
-    <w:lsdException w:name="toc 1" w:uiPriority="39"/>
-    <w:lsdException w:name="toc 2" w:uiPriority="39"/>
-    <w:lsdException w:name="toc 3" w:uiPriority="39"/>
-    <w:lsdException w:name="toc 4" w:uiPriority="39"/>
-    <w:lsdException w:name="toc 5" w:uiPriority="39"/>
-    <w:lsdException w:name="toc 6" w:uiPriority="39"/>
-    <w:lsdException w:name="toc 7" w:uiPriority="39"/>
-    <w:lsdException w:name="toc 8" w:uiPriority="39"/>
-    <w:lsdException w:name="toc 9" w:uiPriority="39"/>
-    <w:lsdException w:name="caption" w:uiPriority="35" w:qFormat="1"/>
-    <w:lsdException w:name="Title" w:semiHidden="0" w:uiPriority="10" w:unhideWhenUsed="0" w:qFormat="1"/>
-    <w:lsdException w:name="Default Paragraph Font" w:uiPriority="1"/>
-    <w:lsdException w:name="Subtitle" w:semiHidden="0" w:uiPriority="11" w:unhideWhenUsed="0" w:qFormat="1"/>
-    <w:lsdException w:name="Strong" w:semiHidden="0" w:uiPriority="22" w:unhideWhenUsed="0" w:qFormat="1"/>
-    <w:lsdException w:name="Emphasis" w:semiHidden="0" w:uiPriority="20" w:unhideWhenUsed="0" w:qFormat="1"/>
-    <w:lsdException w:name="Table Grid" w:semiHidden="0" w:uiPriority="59" w:unhideWhenUsed="0"/>
-    <w:lsdException w:name="Placeholder Text" w:unhideWhenUsed="0"/>
-    <w:lsdException w:name="No Spacing" w:semiHidden="0" w:uiPriority="1" w:unhideWhenUsed="0" w:qFormat="1"/>
-    <w:lsdException w:name="Light Shading" w:semiHidden="0" w:uiPriority="60" w:unhideWhenUsed="0"/>
-    <w:lsdException w:name="Light List" w:semiHidden="0" w:uiPriority="61" w:unhideWhenUsed="0"/>
-    <w:lsdException w:name="Light Grid" w:semiHidden="0" w:uiPriority="62" w:unhideWhenUsed="0"/>
-    <w:lsdException w:name="Medium Shading 1" w:semiHidden="0" w:uiPriority="63" w:unhideWhenUsed="0"/>
-    <w:lsdException w:name="Medium Shading 2" w:semiHidden="0" w:uiPriority="64" w:unhideWhenUsed="0"/>
-    <w:lsdException w:name="Medium List 1" w:semiHidden="0" w:uiPriority="65" w:unhideWhenUsed="0"/>
-    <w:lsdException w:name="Medium List 2" w:semiHidden="0" w:uiPriority="66" w:unhideWhenUsed="0"/>
-    <w:lsdException w:name="Medium Grid 1" w:semiHidden="0" w:uiPriority="67" w:unhideWhenUsed="0"/>
-    <w:lsdException w:name="Medium Grid 2" w:semiHidden="0" w:uiPriority="68" w:unhideWhenUsed="0"/>
-    <w:lsdException w:name="Medium Grid 3" w:semiHidden="0" w:uiPriority="69" w:unhideWhenUsed="0"/>
-    <w:lsdException w:name="Dark List" w:semiHidden="0" w:uiPriority="70" w:unhideWhenUsed="0"/>
-    <w:lsdException w:name="Colorful Shading" w:semiHidden="0" w:uiPriority="71" w:unhideWhenUsed="0"/>
-    <w:lsdException w:name="Colorful List" w:semiHidden="0" w:uiPriority="72" w:unhideWhenUsed="0"/>
-    <w:lsdException w:name="Colorful Grid" w:semiHidden="0" w:uiPriority="73" w:unhideWhenUsed="0"/>
-    <w:lsdException w:name="Light Shading Accent 1" w:semiHidden="0" w:uiPriority="60" w:unhideWhenUsed="0"/>
-    <w:lsdException w:name="Light List Accent 1" w:semiHidden="0" w:uiPriority="61" w:unhideWhenUsed="0"/>
-    <w:lsdException w:name="Light Grid Accent 1" w:semiHidden="0" w:uiPriority="62" w:unhideWhenUsed="0"/>
-    <w:lsdException w:name="Medium Shading 1 Accent 1" w:semiHidden="0" w:uiPriority="63" w:unhideWhenUsed="0"/>
-    <w:lsdException w:name="Medium Shading 2 Accent 1" w:semiHidden="0" w:uiPriority="64" w:unhideWhenUsed="0"/>
-    <w:lsdException w:name="Medium List 1 Accent 1" w:semiHidden="0" w:uiPriority="65" w:unhideWhenUsed="0"/>
-    <w:lsdException w:name="Revision" w:unhideWhenUsed="0"/>
-    <w:lsdException w:name="List Paragraph" w:semiHidden="0" w:uiPriority="34" w:unhideWhenUsed="0" w:qFormat="1"/>
-    <w:lsdException w:name="Quote" w:semiHidden="0" w:uiPriority="29" w:unhideWhenUsed="0" w:qFormat="1"/>
-    <w:lsdException w:name="Intense Quote" w:semiHidden="0" w:uiPriority="30" w:unhideWhenUsed="0" w:qFormat="1"/>
-    <w:lsdException w:name="Medium List 2 Accent 1" w:semiHidden="0" w:uiPriority="66" w:unhideWhenUsed="0"/>
-    <w:lsdException w:name="Medium Grid 1 Accent 1" w:semiHidden="0" w:uiPriority="67" w:unhideWhenUsed="0"/>
-    <w:lsdException w:name="Medium Grid 2 Accent 1" w:semiHidden="0" w:uiPriority="68" w:unhideWhenUsed="0"/>
-    <w:lsdException w:name="Medium Grid 3 Accent 1" w:semiHidden="0" w:uiPriority="69" w:unhideWhenUsed="0"/>
-    <w:lsdException w:name="Dark List Accent 1" w:semiHidden="0" w:uiPriority="70" w:unhideWhenUsed="0"/>
-    <w:lsdException w:name="Colorful Shading Accent 1" w:semiHidden="0" w:uiPriority="71" w:unhideWhenUsed="0"/>
-    <w:lsdException w:name="Colorful List Accent 1" w:semiHidden="0" w:uiPriority="72" w:unhideWhenUsed="0"/>
-    <w:lsdException w:name="Colorful Grid Accent 1" w:semiHidden="0" w:uiPriority="73" w:unhideWhenUsed="0"/>
-    <w:lsdException w:name="Light Shading Accent 2" w:semiHidden="0" w:uiPriority="60" w:unhideWhenUsed="0"/>
-    <w:lsdException w:name="Light List Accent 2" w:semiHidden="0" w:uiPriority="61" w:unhideWhenUsed="0"/>
-    <w:lsdException w:name="Light Grid Accent 2" w:semiHidden="0" w:uiPriority="62" w:unhideWhenUsed="0"/>
-    <w:lsdException w:name="Medium Shading 1 Accent 2" w:semiHidden="0" w:uiPriority="63" w:unhideWhenUsed="0"/>
-    <w:lsdException w:name="Medium Shading 2 Accent 2" w:semiHidden="0" w:uiPriority="64" w:unhideWhenUsed="0"/>
-    <w:lsdException w:name="Medium List 1 Accent 2" w:semiHidden="0" w:uiPriority="65" w:unhideWhenUsed="0"/>
-    <w:lsdException w:name="Medium List 2 Accent 2" w:semiHidden="0" w:uiPriority="66" w:unhideWhenUsed="0"/>
-    <w:lsdException w:name="Medium Grid 1 Accent 2" w:semiHidden="0" w:uiPriority="67" w:unhideWhenUsed="0"/>
-    <w:lsdException w:name="Medium Grid 2 Accent 2" w:semiHidden="0" w:uiPriority="68" w:unhideWhenUsed="0"/>
-    <w:lsdException w:name="Medium Grid 3 Accent 2" w:semiHidden="0" w:uiPriority="69" w:unhideWhenUsed="0"/>
-    <w:lsdException w:name="Dark List Accent 2" w:semiHidden="0" w:uiPriority="70" w:unhideWhenUsed="0"/>
-    <w:lsdException w:name="Colorful Shading Accent 2" w:semiHidden="0" w:uiPriority="71" w:unhideWhenUsed="0"/>
-    <w:lsdException w:name="Colorful List Accent 2" w:semiHidden="0" w:uiPriority="72" w:unhideWhenUsed="0"/>
-    <w:lsdException w:name="Colorful Grid Accent 2" w:semiHidden="0" w:uiPriority="73" w:unhideWhenUsed="0"/>
-    <w:lsdException w:name="Light Shading Accent 3" w:semiHidden="0" w:uiPriority="60" w:unhideWhenUsed="0"/>
-    <w:lsdException w:name="Light List Accent 3" w:semiHidden="0" w:uiPriority="61" w:unhideWhenUsed="0"/>
-    <w:lsdException w:name="Light Grid Accent 3" w:semiHidden="0" w:uiPriority="62" w:unhideWhenUsed="0"/>
-    <w:lsdException w:name="Medium Shading 1 Accent 3" w:semiHidden="0" w:uiPriority="63" w:unhideWhenUsed="0"/>
-    <w:lsdException w:name="Medium Shading 2 Accent 3" w:semiHidden="0" w:uiPriority="64" w:unhideWhenUsed="0"/>
-    <w:lsdException w:name="Medium List 1 Accent 3" w:semiHidden="0" w:uiPriority="65" w:unhideWhenUsed="0"/>
-    <w:lsdException w:name="Medium List 2 Accent 3" w:semiHidden="0" w:uiPriority="66" w:unhideWhenUsed="0"/>
-    <w:lsdException w:name="Medium Grid 1 Accent 3" w:semiHidden="0" w:uiPriority="67" w:unhideWhenUsed="0"/>
-    <w:lsdException w:name="Medium Grid 2 Accent 3" w:semiHidden="0" w:uiPriority="68" w:unhideWhenUsed="0"/>
-    <w:lsdException w:name="Medium Grid 3 Accent 3" w:semiHidden="0" w:uiPriority="69" w:unhideWhenUsed="0"/>
-    <w:lsdException w:name="Dark List Accent 3" w:semiHidden="0" w:uiPriority="70" w:unhideWhenUsed="0"/>
-    <w:lsdException w:name="Colorful Shading Accent 3" w:semiHidden="0" w:uiPriority="71" w:unhideWhenUsed="0"/>
-    <w:lsdException w:name="Colorful List Accent 3" w:semiHidden="0" w:uiPriority="72" w:unhideWhenUsed="0"/>
-    <w:lsdException w:name="Colorful Grid Accent 3" w:semiHidden="0" w:uiPriority="73" w:unhideWhenUsed="0"/>
-    <w:lsdException w:name="Light Shading Accent 4" w:semiHidden="0" w:uiPriority="60" w:unhideWhenUsed="0"/>
-    <w:lsdException w:name="Light List Accent 4" w:semiHidden="0" w:uiPriority="61" w:unhideWhenUsed="0"/>
-    <w:lsdException w:name="Light Grid Accent 4" w:semiHidden="0" w:uiPriority="62" w:unhideWhenUsed="0"/>
-    <w:lsdException w:name="Medium Shading 1 Accent 4" w:semiHidden="0" w:uiPriority="63" w:unhideWhenUsed="0"/>
-    <w:lsdException w:name="Medium Shading 2 Accent 4" w:semiHidden="0" w:uiPriority="64" w:unhideWhenUsed="0"/>
-    <w:lsdException w:name="Medium List 1 Accent 4" w:semiHidden="0" w:uiPriority="65" w:unhideWhenUsed="0"/>
-    <w:lsdException w:name="Medium List 2 Accent 4" w:semiHidden="0" w:uiPriority="66" w:unhideWhenUsed="0"/>
-    <w:lsdException w:name="Medium Grid 1 Accent 4" w:semiHidden="0" w:uiPriority="67" w:unhideWhenUsed="0"/>
-    <w:lsdException w:name="Medium Grid 2 Accent 4" w:semiHidden="0" w:uiPriority="68" w:unhideWhenUsed="0"/>
-    <w:lsdException w:name="Medium Grid 3 Accent 4" w:semiHidden="0" w:uiPriority="69" w:unhideWhenUsed="0"/>
-    <w:lsdException w:name="Dark List Accent 4" w:semiHidden="0" w:uiPriority="70" w:unhideWhenUsed="0"/>
-    <w:lsdException w:name="Colorful Shading Accent 4" w:semiHidden="0" w:uiPriority="71" w:unhideWhenUsed="0"/>
-    <w:lsdException w:name="Colorful List Accent 4" w:semiHidden="0" w:uiPriority="72" w:unhideWhenUsed="0"/>
-    <w:lsdException w:name="Colorful Grid Accent 4" w:semiHidden="0" w:uiPriority="73" w:unhideWhenUsed="0"/>
-    <w:lsdException w:name="Light Shading Accent 5" w:semiHidden="0" w:uiPriority="60" w:unhideWhenUsed="0"/>
-    <w:lsdException w:name="Light List Accent 5" w:semiHidden="0" w:uiPriority="61" w:unhideWhenUsed="0"/>
-    <w:lsdException w:name="Light Grid Accent 5" w:semiHidden="0" w:uiPriority="62" w:unhideWhenUsed="0"/>
-    <w:lsdException w:name="Medium Shading 1 Accent 5" w:semiHidden="0" w:uiPriority="63" w:unhideWhenUsed="0"/>
-    <w:lsdException w:name="Medium Shading 2 Accent 5" w:semiHidden="0" w:uiPriority="64" w:unhideWhenUsed="0"/>
-    <w:lsdException w:name="Medium List 1 Accent 5" w:semiHidden="0" w:uiPriority="65" w:unhideWhenUsed="0"/>
-    <w:lsdException w:name="Medium List 2 Accent 5" w:semiHidden="0" w:uiPriority="66" w:unhideWhenUsed="0"/>
-    <w:lsdException w:name="Medium Grid 1 Accent 5" w:semiHidden="0" w:uiPriority="67" w:unhideWhenUsed="0"/>
-    <w:lsdException w:name="Medium Grid 2 Accent 5" w:semiHidden="0" w:uiPriority="68" w:unhideWhenUsed="0"/>
-    <w:lsdException w:name="Medium Grid 3 Accent 5" w:semiHidden="0" w:uiPriority="69" w:unhideWhenUsed="0"/>
-    <w:lsdException w:name="Dark List Accent 5" w:semiHidden="0" w:uiPriority="70" w:unhideWhenUsed="0"/>
-    <w:lsdException w:name="Colorful Shading Accent 5" w:semiHidden="0" w:uiPriority="71" w:unhideWhenUsed="0"/>
-    <w:lsdException w:name="Colorful List Accent 5" w:semiHidden="0" w:uiPriority="72" w:unhideWhenUsed="0"/>
-    <w:lsdException w:name="Colorful Grid Accent 5" w:semiHidden="0" w:uiPriority="73" w:unhideWhenUsed="0"/>
-    <w:lsdException w:name="Light Shading Accent 6" w:semiHidden="0" w:uiPriority="60" w:unhideWhenUsed="0"/>
-    <w:lsdException w:name="Light List Accent 6" w:semiHidden="0" w:uiPriority="61" w:unhideWhenUsed="0"/>
-    <w:lsdException w:name="Light Grid Accent 6" w:semiHidden="0" w:uiPriority="62" w:unhideWhenUsed="0"/>
-    <w:lsdException w:name="Medium Shading 1 Accent 6" w:semiHidden="0" w:uiPriority="63" w:unhideWhenUsed="0"/>
-    <w:lsdException w:name="Medium Shading 2 Accent 6" w:semiHidden="0" w:uiPriority="64" w:unhideWhenUsed="0"/>
-    <w:lsdException w:name="Medium List 1 Accent 6" w:semiHidden="0" w:uiPriority="65" w:unhideWhenUsed="0"/>
-    <w:lsdException w:name="Medium List 2 Accent 6" w:semiHidden="0" w:uiPriority="66" w:unhideWhenUsed="0"/>
-    <w:lsdException w:name="Medium Grid 1 Accent 6" w:semiHidden="0" w:uiPriority="67" w:unhideWhenUsed="0"/>
-    <w:lsdException w:name="Medium Grid 2 Accent 6" w:semiHidden="0" w:uiPriority="68" w:unhideWhenUsed="0"/>
-    <w:lsdException w:name="Medium Grid 3 Accent 6" w:semiHidden="0" w:uiPriority="69" w:unhideWhenUsed="0"/>
-    <w:lsdException w:name="Dark List Accent 6" w:semiHidden="0" w:uiPriority="70" w:unhideWhenUsed="0"/>
-    <w:lsdException w:name="Colorful Shading Accent 6" w:semiHidden="0" w:uiPriority="71" w:unhideWhenUsed="0"/>
-    <w:lsdException w:name="Colorful List Accent 6" w:semiHidden="0" w:uiPriority="72" w:unhideWhenUsed="0"/>
-    <w:lsdException w:name="Colorful Grid Accent 6" w:semiHidden="0" w:uiPriority="73" w:unhideWhenUsed="0"/>
-    <w:lsdException w:name="Subtle Emphasis" w:semiHidden="0" w:uiPriority="19" w:unhideWhenUsed="0" w:qFormat="1"/>
-    <w:lsdException w:name="Intense Emphasis" w:semiHidden="0" w:uiPriority="21" w:unhideWhenUsed="0" w:qFormat="1"/>
-    <w:lsdException w:name="Subtle Reference" w:semiHidden="0" w:uiPriority="31" w:unhideWhenUsed="0" w:qFormat="1"/>
-    <w:lsdException w:name="Intense Reference" w:semiHidden="0" w:uiPriority="32" w:unhideWhenUsed="0" w:qFormat="1"/>
-    <w:lsdException w:name="Book Title" w:semiHidden="0" w:uiPriority="33" w:unhideWhenUsed="0" w:qFormat="1"/>
-    <w:lsdException w:name="Bibliography" w:uiPriority="37"/>
-    <w:lsdException w:name="TOC Heading" w:uiPriority="39" w:qFormat="1"/>
+  <w:latentStyles w:defLockedState="0" w:defUIPriority="99" w:defSemiHidden="0" w:defUnhideWhenUsed="0" w:defQFormat="0" w:count="371">
+    <w:lsdException w:name="Normal" w:uiPriority="0" w:qFormat="1"/>
+    <w:lsdException w:name="heading 1" w:uiPriority="9" w:qFormat="1"/>
+    <w:lsdException w:name="heading 2" w:semiHidden="1" w:uiPriority="9" w:unhideWhenUsed="1" w:qFormat="1"/>
+    <w:lsdException w:name="heading 3" w:semiHidden="1" w:uiPriority="9" w:unhideWhenUsed="1" w:qFormat="1"/>
+    <w:lsdException w:name="heading 4" w:semiHidden="1" w:uiPriority="9" w:unhideWhenUsed="1" w:qFormat="1"/>
+    <w:lsdException w:name="heading 5" w:semiHidden="1" w:uiPriority="9" w:unhideWhenUsed="1" w:qFormat="1"/>
+    <w:lsdException w:name="heading 6" w:semiHidden="1" w:uiPriority="9" w:unhideWhenUsed="1" w:qFormat="1"/>
+    <w:lsdException w:name="heading 7" w:semiHidden="1" w:uiPriority="9" w:unhideWhenUsed="1" w:qFormat="1"/>
+    <w:lsdException w:name="heading 8" w:semiHidden="1" w:uiPriority="9" w:unhideWhenUsed="1" w:qFormat="1"/>
+    <w:lsdException w:name="heading 9" w:semiHidden="1" w:uiPriority="9" w:unhideWhenUsed="1" w:qFormat="1"/>
+    <w:lsdException w:name="index 1" w:semiHidden="1" w:unhideWhenUsed="1"/>
+    <w:lsdException w:name="index 2" w:semiHidden="1" w:unhideWhenUsed="1"/>
+    <w:lsdException w:name="index 3" w:semiHidden="1" w:unhideWhenUsed="1"/>
+    <w:lsdException w:name="index 4" w:semiHidden="1" w:unhideWhenUsed="1"/>
+    <w:lsdException w:name="index 5" w:semiHidden="1" w:unhideWhenUsed="1"/>
+    <w:lsdException w:name="index 6" w:semiHidden="1" w:unhideWhenUsed="1"/>
+    <w:lsdException w:name="index 7" w:semiHidden="1" w:unhideWhenUsed="1"/>
+    <w:lsdException w:name="index 8" w:semiHidden="1" w:unhideWhenUsed="1"/>
+    <w:lsdException w:name="index 9" w:semiHidden="1" w:unhideWhenUsed="1"/>
+    <w:lsdException w:name="toc 1" w:semiHidden="1" w:uiPriority="39" w:unhideWhenUsed="1"/>
+    <w:lsdException w:name="toc 2" w:semiHidden="1" w:uiPriority="39" w:unhideWhenUsed="1"/>
+    <w:lsdException w:name="toc 3" w:semiHidden="1" w:uiPriority="39" w:unhideWhenUsed="1"/>
+    <w:lsdException w:name="toc 4" w:semiHidden="1" w:uiPriority="39" w:unhideWhenUsed="1"/>
+    <w:lsdException w:name="toc 5" w:semiHidden="1" w:uiPriority="39" w:unhideWhenUsed="1"/>
+    <w:lsdException w:name="toc 6" w:semiHidden="1" w:uiPriority="39" w:unhideWhenUsed="1"/>
+    <w:lsdException w:name="toc 7" w:semiHidden="1" w:uiPriority="39" w:unhideWhenUsed="1"/>
+    <w:lsdException w:name="toc 8" w:semiHidden="1" w:uiPriority="39" w:unhideWhenUsed="1"/>
+    <w:lsdException w:name="toc 9" w:semiHidden="1" w:uiPriority="39" w:unhideWhenUsed="1"/>
+    <w:lsdException w:name="Normal Indent" w:semiHidden="1" w:unhideWhenUsed="1"/>
+    <w:lsdException w:name="footnote text" w:semiHidden="1" w:unhideWhenUsed="1"/>
+    <w:lsdException w:name="annotation text" w:semiHidden="1" w:unhideWhenUsed="1"/>
+    <w:lsdException w:name="header" w:semiHidden="1" w:unhideWhenUsed="1"/>
+    <w:lsdException w:name="footer" w:semiHidden="1" w:unhideWhenUsed="1"/>
+    <w:lsdException w:name="index heading" w:semiHidden="1" w:unhideWhenUsed="1"/>
+    <w:lsdException w:name="caption" w:semiHidden="1" w:uiPriority="35" w:unhideWhenUsed="1" w:qFormat="1"/>
+    <w:lsdException w:name="table of figures" w:semiHidden="1" w:unhideWhenUsed="1"/>
+    <w:lsdException w:name="envelope address" w:semiHidden="1" w:unhideWhenUsed="1"/>
+    <w:lsdException w:name="envelope return" w:semiHidden="1" w:unhideWhenUsed="1"/>
+    <w:lsdException w:name="footnote reference" w:semiHidden="1" w:unhideWhenUsed="1"/>
+    <w:lsdException w:name="annotation reference" w:semiHidden="1" w:unhideWhenUsed="1"/>
+    <w:lsdException w:name="line number" w:semiHidden="1" w:unhideWhenUsed="1"/>
+    <w:lsdException w:name="page number" w:semiHidden="1" w:unhideWhenUsed="1"/>
+    <w:lsdException w:name="endnote reference" w:semiHidden="1" w:unhideWhenUsed="1"/>
+    <w:lsdException w:name="endnote text" w:semiHidden="1" w:unhideWhenUsed="1"/>
+    <w:lsdException w:name="table of authorities" w:semiHidden="1" w:unhideWhenUsed="1"/>
+    <w:lsdException w:name="macro" w:semiHidden="1" w:unhideWhenUsed="1"/>
+    <w:lsdException w:name="toa heading" w:semiHidden="1" w:unhideWhenUsed="1"/>
+    <w:lsdException w:name="List" w:semiHidden="1" w:unhideWhenUsed="1"/>
+    <w:lsdException w:name="List Bullet" w:semiHidden="1" w:unhideWhenUsed="1"/>
+    <w:lsdException w:name="List Number" w:semiHidden="1" w:unhideWhenUsed="1"/>
+    <w:lsdException w:name="List 2" w:semiHidden="1" w:unhideWhenUsed="1"/>
+    <w:lsdException w:name="List 3" w:semiHidden="1" w:unhideWhenUsed="1"/>
+    <w:lsdException w:name="List 4" w:semiHidden="1" w:unhideWhenUsed="1"/>
+    <w:lsdException w:name="List 5" w:semiHidden="1" w:unhideWhenUsed="1"/>
+    <w:lsdException w:name="List Bullet 2" w:semiHidden="1" w:unhideWhenUsed="1"/>
+    <w:lsdException w:name="List Bullet 3" w:semiHidden="1" w:unhideWhenUsed="1"/>
+    <w:lsdException w:name="List Bullet 4" w:semiHidden="1" w:unhideWhenUsed="1"/>
+    <w:lsdException w:name="List Bullet 5" w:semiHidden="1" w:unhideWhenUsed="1"/>
+    <w:lsdException w:name="List Number 2" w:semiHidden="1" w:unhideWhenUsed="1"/>
+    <w:lsdException w:name="List Number 3" w:semiHidden="1" w:unhideWhenUsed="1"/>
+    <w:lsdException w:name="List Number 4" w:semiHidden="1" w:unhideWhenUsed="1"/>
+    <w:lsdException w:name="List Number 5" w:semiHidden="1" w:unhideWhenUsed="1"/>
+    <w:lsdException w:name="Title" w:uiPriority="10" w:qFormat="1"/>
+    <w:lsdException w:name="Closing" w:semiHidden="1" w:unhideWhenUsed="1"/>
+    <w:lsdException w:name="Signature" w:semiHidden="1" w:unhideWhenUsed="1"/>
+    <w:lsdException w:name="Default Paragraph Font" w:semiHidden="1" w:uiPriority="1" w:unhideWhenUsed="1"/>
+    <w:lsdException w:name="Body Text" w:semiHidden="1" w:unhideWhenUsed="1"/>
+    <w:lsdException w:name="Body Text Indent" w:semiHidden="1" w:unhideWhenUsed="1"/>
+    <w:lsdException w:name="List Continue" w:semiHidden="1" w:unhideWhenUsed="1"/>
+    <w:lsdException w:name="List Continue 2" w:semiHidden="1" w:unhideWhenUsed="1"/>
+    <w:lsdException w:name="List Continue 3" w:semiHidden="1" w:unhideWhenUsed="1"/>
+    <w:lsdException w:name="List Continue 4" w:semiHidden="1" w:unhideWhenUsed="1"/>
+    <w:lsdException w:name="List Continue 5" w:semiHidden="1" w:unhideWhenUsed="1"/>
+    <w:lsdException w:name="Message Header" w:semiHidden="1" w:unhideWhenUsed="1"/>
+    <w:lsdException w:name="Subtitle" w:uiPriority="11" w:qFormat="1"/>
+    <w:lsdException w:name="Salutation" w:semiHidden="1" w:unhideWhenUsed="1"/>
+    <w:lsdException w:name="Date" w:semiHidden="1" w:unhideWhenUsed="1"/>
+    <w:lsdException w:name="Body Text First Indent" w:semiHidden="1" w:unhideWhenUsed="1"/>
+    <w:lsdException w:name="Body Text First Indent 2" w:semiHidden="1" w:unhideWhenUsed="1"/>
+    <w:lsdException w:name="Note Heading" w:semiHidden="1" w:unhideWhenUsed="1"/>
+    <w:lsdException w:name="Body Text 2" w:semiHidden="1" w:unhideWhenUsed="1"/>
+    <w:lsdException w:name="Body Text 3" w:semiHidden="1" w:unhideWhenUsed="1"/>
+    <w:lsdException w:name="Body Text Indent 2" w:semiHidden="1" w:unhideWhenUsed="1"/>
+    <w:lsdException w:name="Body Text Indent 3" w:semiHidden="1" w:unhideWhenUsed="1"/>
+    <w:lsdException w:name="Block Text" w:semiHidden="1" w:unhideWhenUsed="1"/>
+    <w:lsdException w:name="Hyperlink" w:semiHidden="1" w:unhideWhenUsed="1"/>
+    <w:lsdException w:name="FollowedHyperlink" w:semiHidden="1" w:unhideWhenUsed="1"/>
+    <w:lsdException w:name="Strong" w:uiPriority="22" w:qFormat="1"/>
+    <w:lsdException w:name="Emphasis" w:uiPriority="20" w:qFormat="1"/>
+    <w:lsdException w:name="Document Map" w:semiHidden="1" w:unhideWhenUsed="1"/>
+    <w:lsdException w:name="Plain Text" w:semiHidden="1" w:unhideWhenUsed="1"/>
+    <w:lsdException w:name="E-mail Signature" w:semiHidden="1" w:unhideWhenUsed="1"/>
+    <w:lsdException w:name="HTML Top of Form" w:semiHidden="1" w:unhideWhenUsed="1"/>
+    <w:lsdException w:name="HTML Bottom of Form" w:semiHidden="1" w:unhideWhenUsed="1"/>
+    <w:lsdException w:name="Normal (Web)" w:semiHidden="1" w:unhideWhenUsed="1"/>
+    <w:lsdException w:name="HTML Acronym" w:semiHidden="1" w:unhideWhenUsed="1"/>
+    <w:lsdException w:name="HTML Address" w:semiHidden="1" w:unhideWhenUsed="1"/>
+    <w:lsdException w:name="HTML Cite" w:semiHidden="1" w:unhideWhenUsed="1"/>
+    <w:lsdException w:name="HTML Code" w:semiHidden="1" w:unhideWhenUsed="1"/>
+    <w:lsdException w:name="HTML Definition" w:semiHidden="1" w:unhideWhenUsed="1"/>
+    <w:lsdException w:name="HTML Keyboard" w:semiHidden="1" w:unhideWhenUsed="1"/>
+    <w:lsdException w:name="HTML Preformatted" w:semiHidden="1" w:unhideWhenUsed="1"/>
+    <w:lsdException w:name="HTML Sample" w:semiHidden="1" w:unhideWhenUsed="1"/>
+    <w:lsdException w:name="HTML Typewriter" w:semiHidden="1" w:unhideWhenUsed="1"/>
+    <w:lsdException w:name="HTML Variable" w:semiHidden="1" w:unhideWhenUsed="1"/>
+    <w:lsdException w:name="Normal Table" w:semiHidden="1" w:unhideWhenUsed="1"/>
+    <w:lsdException w:name="annotation subject" w:semiHidden="1" w:unhideWhenUsed="1"/>
+    <w:lsdException w:name="No List" w:semiHidden="1" w:unhideWhenUsed="1"/>
+    <w:lsdException w:name="Outline List 1" w:semiHidden="1" w:unhideWhenUsed="1"/>
+    <w:lsdException w:name="Outline List 2" w:semiHidden="1" w:unhideWhenUsed="1"/>
+    <w:lsdException w:name="Outline List 3" w:semiHidden="1" w:unhideWhenUsed="1"/>
+    <w:lsdException w:name="Table Simple 1" w:semiHidden="1" w:unhideWhenUsed="1"/>
+    <w:lsdException w:name="Table Simple 2" w:semiHidden="1" w:unhideWhenUsed="1"/>
+    <w:lsdException w:name="Table Simple 3" w:semiHidden="1" w:unhideWhenUsed="1"/>
+    <w:lsdException w:name="Table Classic 1" w:semiHidden="1" w:unhideWhenUsed="1"/>
+    <w:lsdException w:name="Table Classic 2" w:semiHidden="1" w:unhideWhenUsed="1"/>
+    <w:lsdException w:name="Table Classic 3" w:semiHidden="1" w:unhideWhenUsed="1"/>
+    <w:lsdException w:name="Table Classic 4" w:semiHidden="1" w:unhideWhenUsed="1"/>
+    <w:lsdException w:name="Table Colorful 1" w:semiHidden="1" w:unhideWhenUsed="1"/>
+    <w:lsdException w:name="Table Colorful 2" w:semiHidden="1" w:unhideWhenUsed="1"/>
+    <w:lsdException w:name="Table Colorful 3" w:semiHidden="1" w:unhideWhenUsed="1"/>
+    <w:lsdException w:name="Table Columns 1" w:semiHidden="1" w:unhideWhenUsed="1"/>
+    <w:lsdException w:name="Table Columns 2" w:semiHidden="1" w:unhideWhenUsed="1"/>
+    <w:lsdException w:name="Table Columns 3" w:semiHidden="1" w:unhideWhenUsed="1"/>
+    <w:lsdException w:name="Table Columns 4" w:semiHidden="1" w:unhideWhenUsed="1"/>
+    <w:lsdException w:name="Table Columns 5" w:semiHidden="1" w:unhideWhenUsed="1"/>
+    <w:lsdException w:name="Table Grid 1" w:semiHidden="1" w:unhideWhenUsed="1"/>
+    <w:lsdException w:name="Table Grid 2" w:semiHidden="1" w:unhideWhenUsed="1"/>
+    <w:lsdException w:name="Table Grid 3" w:semiHidden="1" w:unhideWhenUsed="1"/>
+    <w:lsdException w:name="Table Grid 4" w:semiHidden="1" w:unhideWhenUsed="1"/>
+    <w:lsdException w:name="Table Grid 5" w:semiHidden="1" w:unhideWhenUsed="1"/>
+    <w:lsdException w:name="Table Grid 6" w:semiHidden="1" w:unhideWhenUsed="1"/>
+    <w:lsdException w:name="Table Grid 7" w:semiHidden="1" w:unhideWhenUsed="1"/>
+    <w:lsdException w:name="Table Grid 8" w:semiHidden="1" w:unhideWhenUsed="1"/>
+    <w:lsdException w:name="Table List 1" w:semiHidden="1" w:unhideWhenUsed="1"/>
+    <w:lsdException w:name="Table List 2" w:semiHidden="1" w:unhideWhenUsed="1"/>
+    <w:lsdException w:name="Table List 3" w:semiHidden="1" w:unhideWhenUsed="1"/>
+    <w:lsdException w:name="Table List 4" w:semiHidden="1" w:unhideWhenUsed="1"/>
+    <w:lsdException w:name="Table List 5" w:semiHidden="1" w:unhideWhenUsed="1"/>
+    <w:lsdException w:name="Table List 6" w:semiHidden="1" w:unhideWhenUsed="1"/>
+    <w:lsdException w:name="Table List 7" w:semiHidden="1" w:unhideWhenUsed="1"/>
+    <w:lsdException w:name="Table List 8" w:semiHidden="1" w:unhideWhenUsed="1"/>
+    <w:lsdException w:name="Table 3D effects 1" w:semiHidden="1" w:unhideWhenUsed="1"/>
+    <w:lsdException w:name="Table 3D effects 2" w:semiHidden="1" w:unhideWhenUsed="1"/>
+    <w:lsdException w:name="Table 3D effects 3" w:semiHidden="1" w:unhideWhenUsed="1"/>
+    <w:lsdException w:name="Table Contemporary" w:semiHidden="1" w:unhideWhenUsed="1"/>
+    <w:lsdException w:name="Table Elegant" w:semiHidden="1" w:unhideWhenUsed="1"/>
+    <w:lsdException w:name="Table Professional" w:semiHidden="1" w:unhideWhenUsed="1"/>
+    <w:lsdException w:name="Table Subtle 1" w:semiHidden="1" w:unhideWhenUsed="1"/>
+    <w:lsdException w:name="Table Subtle 2" w:semiHidden="1" w:unhideWhenUsed="1"/>
+    <w:lsdException w:name="Table Web 1" w:semiHidden="1" w:unhideWhenUsed="1"/>
+    <w:lsdException w:name="Table Web 2" w:semiHidden="1" w:unhideWhenUsed="1"/>
+    <w:lsdException w:name="Table Web 3" w:semiHidden="1" w:unhideWhenUsed="1"/>
+    <w:lsdException w:name="Balloon Text" w:semiHidden="1" w:unhideWhenUsed="1"/>
+    <w:lsdException w:name="Table Grid" w:uiPriority="59"/>
+    <w:lsdException w:name="Table Theme" w:semiHidden="1" w:unhideWhenUsed="1"/>
+    <w:lsdException w:name="Placeholder Text" w:semiHidden="1"/>
+    <w:lsdException w:name="No Spacing" w:uiPriority="1" w:qFormat="1"/>
+    <w:lsdException w:name="Light Shading" w:uiPriority="60"/>
+    <w:lsdException w:name="Light List" w:uiPriority="61"/>
+    <w:lsdException w:name="Light Grid" w:uiPriority="62"/>
+    <w:lsdException w:name="Medium Shading 1" w:uiPriority="63"/>
+    <w:lsdException w:name="Medium Shading 2" w:uiPriority="64"/>
+    <w:lsdException w:name="Medium List 1" w:uiPriority="65"/>
+    <w:lsdException w:name="Medium List 2" w:uiPriority="66"/>
+    <w:lsdException w:name="Medium Grid 1" w:uiPriority="67"/>
+    <w:lsdException w:name="Medium Grid 2" w:uiPriority="68"/>
+    <w:lsdException w:name="Medium Grid 3" w:uiPriority="69"/>
+    <w:lsdException w:name="Dark List" w:uiPriority="70"/>
+    <w:lsdException w:name="Colorful Shading" w:uiPriority="71"/>
+    <w:lsdException w:name="Colorful List" w:uiPriority="72"/>
+    <w:lsdException w:name="Colorful Grid" w:uiPriority="73"/>
+    <w:lsdException w:name="Light Shading Accent 1" w:uiPriority="60"/>
+    <w:lsdException w:name="Light List Accent 1" w:uiPriority="61"/>
+    <w:lsdException w:name="Light Grid Accent 1" w:uiPriority="62"/>
+    <w:lsdException w:name="Medium Shading 1 Accent 1" w:uiPriority="63"/>
+    <w:lsdException w:name="Medium Shading 2 Accent 1" w:uiPriority="64"/>
+    <w:lsdException w:name="Medium List 1 Accent 1" w:uiPriority="65"/>
+    <w:lsdException w:name="Revision" w:semiHidden="1"/>
+    <w:lsdException w:name="List Paragraph" w:uiPriority="34" w:qFormat="1"/>
+    <w:lsdException w:name="Quote" w:uiPriority="29" w:qFormat="1"/>
+    <w:lsdException w:name="Intense Quote" w:uiPriority="30" w:qFormat="1"/>
+    <w:lsdException w:name="Medium List 2 Accent 1" w:uiPriority="66"/>
+    <w:lsdException w:name="Medium Grid 1 Accent 1" w:uiPriority="67"/>
+    <w:lsdException w:name="Medium Grid 2 Accent 1" w:uiPriority="68"/>
+    <w:lsdException w:name="Medium Grid 3 Accent 1" w:uiPriority="69"/>
+    <w:lsdException w:name="Dark List Accent 1" w:uiPriority="70"/>
+    <w:lsdException w:name="Colorful Shading Accent 1" w:uiPriority="71"/>
+    <w:lsdException w:name="Colorful List Accent 1" w:uiPriority="72"/>
+    <w:lsdException w:name="Colorful Grid Accent 1" w:uiPriority="73"/>
+    <w:lsdException w:name="Light Shading Accent 2" w:uiPriority="60"/>
+    <w:lsdException w:name="Light List Accent 2" w:uiPriority="61"/>
+    <w:lsdException w:name="Light Grid Accent 2" w:uiPriority="62"/>
+    <w:lsdException w:name="Medium Shading 1 Accent 2" w:uiPriority="63"/>
+    <w:lsdException w:name="Medium Shading 2 Accent 2" w:uiPriority="64"/>
+    <w:lsdException w:name="Medium List 1 Accent 2" w:uiPriority="65"/>
+    <w:lsdException w:name="Medium List 2 Accent 2" w:uiPriority="66"/>
+    <w:lsdException w:name="Medium Grid 1 Accent 2" w:uiPriority="67"/>
+    <w:lsdException w:name="Medium Grid 2 Accent 2" w:uiPriority="68"/>
+    <w:lsdException w:name="Medium Grid 3 Accent 2" w:uiPriority="69"/>
+    <w:lsdException w:name="Dark List Accent 2" w:uiPriority="70"/>
+    <w:lsdException w:name="Colorful Shading Accent 2" w:uiPriority="71"/>
+    <w:lsdException w:name="Colorful List Accent 2" w:uiPriority="72"/>
+    <w:lsdException w:name="Colorful Grid Accent 2" w:uiPriority="73"/>
+    <w:lsdException w:name="Light Shading Accent 3" w:uiPriority="60"/>
+    <w:lsdException w:name="Light List Accent 3" w:uiPriority="61"/>
+    <w:lsdException w:name="Light Grid Accent 3" w:uiPriority="62"/>
+    <w:lsdException w:name="Medium Shading 1 Accent 3" w:uiPriority="63"/>
+    <w:lsdException w:name="Medium Shading 2 Accent 3" w:uiPriority="64"/>
+    <w:lsdException w:name="Medium List 1 Accent 3" w:uiPriority="65"/>
+    <w:lsdException w:name="Medium List 2 Accent 3" w:uiPriority="66"/>
+    <w:lsdException w:name="Medium Grid 1 Accent 3" w:uiPriority="67"/>
+    <w:lsdException w:name="Medium Grid 2 Accent 3" w:uiPriority="68"/>
+    <w:lsdException w:name="Medium Grid 3 Accent 3" w:uiPriority="69"/>
+    <w:lsdException w:name="Dark List Accent 3" w:uiPriority="70"/>
+    <w:lsdException w:name="Colorful Shading Accent 3" w:uiPriority="71"/>
+    <w:lsdException w:name="Colorful List Accent 3" w:uiPriority="72"/>
+    <w:lsdException w:name="Colorful Grid Accent 3" w:uiPriority="73"/>
+    <w:lsdException w:name="Light Shading Accent 4" w:uiPriority="60"/>
+    <w:lsdException w:name="Light List Accent 4" w:uiPriority="61"/>
+    <w:lsdException w:name="Light Grid Accent 4" w:uiPriority="62"/>
+    <w:lsdException w:name="Medium Shading 1 Accent 4" w:uiPriority="63"/>
+    <w:lsdException w:name="Medium Shading 2 Accent 4" w:uiPriority="64"/>
+    <w:lsdException w:name="Medium List 1 Accent 4" w:uiPriority="65"/>
+    <w:lsdException w:name="Medium List 2 Accent 4" w:uiPriority="66"/>
+    <w:lsdException w:name="Medium Grid 1 Accent 4" w:uiPriority="67"/>
+    <w:lsdException w:name="Medium Grid 2 Accent 4" w:uiPriority="68"/>
+    <w:lsdException w:name="Medium Grid 3 Accent 4" w:uiPriority="69"/>
+    <w:lsdException w:name="Dark List Accent 4" w:uiPriority="70"/>
+    <w:lsdException w:name="Colorful Shading Accent 4" w:uiPriority="71"/>
+    <w:lsdException w:name="Colorful List Accent 4" w:uiPriority="72"/>
+    <w:lsdException w:name="Colorful Grid Accent 4" w:uiPriority="73"/>
+    <w:lsdException w:name="Light Shading Accent 5" w:uiPriority="60"/>
+    <w:lsdException w:name="Light List Accent 5" w:uiPriority="61"/>
+    <w:lsdException w:name="Light Grid Accent 5" w:uiPriority="62"/>
+    <w:lsdException w:name="Medium Shading 1 Accent 5" w:uiPriority="63"/>
+    <w:lsdException w:name="Medium Shading 2 Accent 5" w:uiPriority="64"/>
+    <w:lsdException w:name="Medium List 1 Accent 5" w:uiPriority="65"/>
+    <w:lsdException w:name="Medium List 2 Accent 5" w:uiPriority="66"/>
+    <w:lsdException w:name="Medium Grid 1 Accent 5" w:uiPriority="67"/>
+    <w:lsdException w:name="Medium Grid 2 Accent 5" w:uiPriority="68"/>
+    <w:lsdException w:name="Medium Grid 3 Accent 5" w:uiPriority="69"/>
+    <w:lsdException w:name="Dark List Accent 5" w:uiPriority="70"/>
+    <w:lsdException w:name="Colorful Shading Accent 5" w:uiPriority="71"/>
+    <w:lsdException w:name="Colorful List Accent 5" w:uiPriority="72"/>
+    <w:lsdException w:name="Colorful Grid Accent 5" w:uiPriority="73"/>
+    <w:lsdException w:name="Light Shading Accent 6" w:uiPriority="60"/>
+    <w:lsdException w:name="Light List Accent 6" w:uiPriority="61"/>
+    <w:lsdException w:name="Light Grid Accent 6" w:uiPriority="62"/>
+    <w:lsdException w:name="Medium Shading 1 Accent 6" w:uiPriority="63"/>
+    <w:lsdException w:name="Medium Shading 2 Accent 6" w:uiPriority="64"/>
+    <w:lsdException w:name="Medium List 1 Accent 6" w:uiPriority="65"/>
+    <w:lsdException w:name="Medium List 2 Accent 6" w:uiPriority="66"/>
+    <w:lsdException w:name="Medium Grid 1 Accent 6" w:uiPriority="67"/>
+    <w:lsdException w:name="Medium Grid 2 Accent 6" w:uiPriority="68"/>
+    <w:lsdException w:name="Medium Grid 3 Accent 6" w:uiPriority="69"/>
+    <w:lsdException w:name="Dark List Accent 6" w:uiPriority="70"/>
+    <w:lsdException w:name="Colorful Shading Accent 6" w:uiPriority="71"/>
+    <w:lsdException w:name="Colorful List Accent 6" w:uiPriority="72"/>
+    <w:lsdException w:name="Colorful Grid Accent 6" w:uiPriority="73"/>
+    <w:lsdException w:name="Subtle Emphasis" w:uiPriority="19" w:qFormat="1"/>
+    <w:lsdException w:name="Intense Emphasis" w:uiPriority="21" w:qFormat="1"/>
+    <w:lsdException w:name="Subtle Reference" w:uiPriority="31" w:qFormat="1"/>
+    <w:lsdException w:name="Intense Reference" w:uiPriority="32" w:qFormat="1"/>
+    <w:lsdException w:name="Book Title" w:uiPriority="33" w:qFormat="1"/>
+    <w:lsdException w:name="Bibliography" w:semiHidden="1" w:uiPriority="37" w:unhideWhenUsed="1"/>
+    <w:lsdException w:name="TOC Heading" w:semiHidden="1" w:uiPriority="39" w:unhideWhenUsed="1" w:qFormat="1"/>
+    <w:lsdException w:name="Plain Table 1" w:uiPriority="41"/>
+    <w:lsdException w:name="Plain Table 2" w:uiPriority="42"/>
+    <w:lsdException w:name="Plain Table 3" w:uiPriority="43"/>
+    <w:lsdException w:name="Plain Table 4" w:uiPriority="44"/>
+    <w:lsdException w:name="Plain Table 5" w:uiPriority="45"/>
+    <w:lsdException w:name="Grid Table Light" w:uiPriority="40"/>
+    <w:lsdException w:name="Grid Table 1 Light" w:uiPriority="46"/>
+    <w:lsdException w:name="Grid Table 2" w:uiPriority="47"/>
+    <w:lsdException w:name="Grid Table 3" w:uiPriority="48"/>
+    <w:lsdException w:name="Grid Table 4" w:uiPriority="49"/>
+    <w:lsdException w:name="Grid Table 5 Dark" w:uiPriority="50"/>
+    <w:lsdException w:name="Grid Table 6 Colorful" w:uiPriority="51"/>
+    <w:lsdException w:name="Grid Table 7 Colorful" w:uiPriority="52"/>
+    <w:lsdException w:name="Grid Table 1 Light Accent 1" w:uiPriority="46"/>
+    <w:lsdException w:name="Grid Table 2 Accent 1" w:uiPriority="47"/>
+    <w:lsdException w:name="Grid Table 3 Accent 1" w:uiPriority="48"/>
+    <w:lsdException w:name="Grid Table 4 Accent 1" w:uiPriority="49"/>
+    <w:lsdException w:name="Grid Table 5 Dark Accent 1" w:uiPriority="50"/>
+    <w:lsdException w:name="Grid Table 6 Colorful Accent 1" w:uiPriority="51"/>
+    <w:lsdException w:name="Grid Table 7 Colorful Accent 1" w:uiPriority="52"/>
+    <w:lsdException w:name="Grid Table 1 Light Accent 2" w:uiPriority="46"/>
+    <w:lsdException w:name="Grid Table 2 Accent 2" w:uiPriority="47"/>
+    <w:lsdException w:name="Grid Table 3 Accent 2" w:uiPriority="48"/>
+    <w:lsdException w:name="Grid Table 4 Accent 2" w:uiPriority="49"/>
+    <w:lsdException w:name="Grid Table 5 Dark Accent 2" w:uiPriority="50"/>
+    <w:lsdException w:name="Grid Table 6 Colorful Accent 2" w:uiPriority="51"/>
+    <w:lsdException w:name="Grid Table 7 Colorful Accent 2" w:uiPriority="52"/>
+    <w:lsdException w:name="Grid Table 1 Light Accent 3" w:uiPriority="46"/>
+    <w:lsdException w:name="Grid Table 2 Accent 3" w:uiPriority="47"/>
+    <w:lsdException w:name="Grid Table 3 Accent 3" w:uiPriority="48"/>
+    <w:lsdException w:name="Grid Table 4 Accent 3" w:uiPriority="49"/>
+    <w:lsdException w:name="Grid Table 5 Dark Accent 3" w:uiPriority="50"/>
+    <w:lsdException w:name="Grid Table 6 Colorful Accent 3" w:uiPriority="51"/>
+    <w:lsdException w:name="Grid Table 7 Colorful Accent 3" w:uiPriority="52"/>
+    <w:lsdException w:name="Grid Table 1 Light Accent 4" w:uiPriority="46"/>
+    <w:lsdException w:name="Grid Table 2 Accent 4" w:uiPriority="47"/>
+    <w:lsdException w:name="Grid Table 3 Accent 4" w:uiPriority="48"/>
+    <w:lsdException w:name="Grid Table 4 Accent 4" w:uiPriority="49"/>
+    <w:lsdException w:name="Grid Table 5 Dark Accent 4" w:uiPriority="50"/>
+    <w:lsdException w:name="Grid Table 6 Colorful Accent 4" w:uiPriority="51"/>
+    <w:lsdException w:name="Grid Table 7 Colorful Accent 4" w:uiPriority="52"/>
+    <w:lsdException w:name="Grid Table 1 Light Accent 5" w:uiPriority="46"/>
+    <w:lsdException w:name="Grid Table 2 Accent 5" w:uiPriority="47"/>
+    <w:lsdException w:name="Grid Table 3 Accent 5" w:uiPriority="48"/>
+    <w:lsdException w:name="Grid Table 4 Accent 5" w:uiPriority="49"/>
+    <w:lsdException w:name="Grid Table 5 Dark Accent 5" w:uiPriority="50"/>
+    <w:lsdException w:name="Grid Table 6 Colorful Accent 5" w:uiPriority="51"/>
+    <w:lsdException w:name="Grid Table 7 Colorful Accent 5" w:uiPriority="52"/>
+    <w:lsdException w:name="Grid Table 1 Light Accent 6" w:uiPriority="46"/>
+    <w:lsdException w:name="Grid Table 2 Accent 6" w:uiPriority="47"/>
+    <w:lsdException w:name="Grid Table 3 Accent 6" w:uiPriority="48"/>
+    <w:lsdException w:name="Grid Table 4 Accent 6" w:uiPriority="49"/>
+    <w:lsdException w:name="Grid Table 5 Dark Accent 6" w:uiPriority="50"/>
+    <w:lsdException w:name="Grid Table 6 Colorful Accent 6" w:uiPriority="51"/>
+    <w:lsdException w:name="Grid Table 7 Colorful Accent 6" w:uiPriority="52"/>
+    <w:lsdException w:name="List Table 1 Light" w:uiPriority="46"/>
+    <w:lsdException w:name="List Table 2" w:uiPriority="47"/>
+    <w:lsdException w:name="List Table 3" w:uiPriority="48"/>
+    <w:lsdException w:name="List Table 4" w:uiPriority="49"/>
+    <w:lsdException w:name="List Table 5 Dark" w:uiPriority="50"/>
+    <w:lsdException w:name="List Table 6 Colorful" w:uiPriority="51"/>
+    <w:lsdException w:name="List Table 7 Colorful" w:uiPriority="52"/>
+    <w:lsdException w:name="List Table 1 Light Accent 1" w:uiPriority="46"/>
+    <w:lsdException w:name="List Table 2 Accent 1" w:uiPriority="47"/>
+    <w:lsdException w:name="List Table 3 Accent 1" w:uiPriority="48"/>
+    <w:lsdException w:name="List Table 4 Accent 1" w:uiPriority="49"/>
+    <w:lsdException w:name="List Table 5 Dark Accent 1" w:uiPriority="50"/>
+    <w:lsdException w:name="List Table 6 Colorful Accent 1" w:uiPriority="51"/>
+    <w:lsdException w:name="List Table 7 Colorful Accent 1" w:uiPriority="52"/>
+    <w:lsdException w:name="List Table 1 Light Accent 2" w:uiPriority="46"/>
+    <w:lsdException w:name="List Table 2 Accent 2" w:uiPriority="47"/>
+    <w:lsdException w:name="List Table 3 Accent 2" w:uiPriority="48"/>
+    <w:lsdException w:name="List Table 4 Accent 2" w:uiPriority="49"/>
+    <w:lsdException w:name="List Table 5 Dark Accent 2" w:uiPriority="50"/>
+    <w:lsdException w:name="List Table 6 Colorful Accent 2" w:uiPriority="51"/>
+    <w:lsdException w:name="List Table 7 Colorful Accent 2" w:uiPriority="52"/>
+    <w:lsdException w:name="List Table 1 Light Accent 3" w:uiPriority="46"/>
+    <w:lsdException w:name="List Table 2 Accent 3" w:uiPriority="47"/>
+    <w:lsdException w:name="List Table 3 Accent 3" w:uiPriority="48"/>
+    <w:lsdException w:name="List Table 4 Accent 3" w:uiPriority="49"/>
+    <w:lsdException w:name="List Table 5 Dark Accent 3" w:uiPriority="50"/>
+    <w:lsdException w:name="List Table 6 Colorful Accent 3" w:uiPriority="51"/>
+    <w:lsdException w:name="List Table 7 Colorful Accent 3" w:uiPriority="52"/>
+    <w:lsdException w:name="List Table 1 Light Accent 4" w:uiPriority="46"/>
+    <w:lsdException w:name="List Table 2 Accent 4" w:uiPriority="47"/>
+    <w:lsdException w:name="List Table 3 Accent 4" w:uiPriority="48"/>
+    <w:lsdException w:name="List Table 4 Accent 4" w:uiPriority="49"/>
+    <w:lsdException w:name="List Table 5 Dark Accent 4" w:uiPriority="50"/>
+    <w:lsdException w:name="List Table 6 Colorful Accent 4" w:uiPriority="51"/>
+    <w:lsdException w:name="List Table 7 Colorful Accent 4" w:uiPriority="52"/>
+    <w:lsdException w:name="List Table 1 Light Accent 5" w:uiPriority="46"/>
+    <w:lsdException w:name="List Table 2 Accent 5" w:uiPriority="47"/>
+    <w:lsdException w:name="List Table 3 Accent 5" w:uiPriority="48"/>
+    <w:lsdException w:name="List Table 4 Accent 5" w:uiPriority="49"/>
+    <w:lsdException w:name="List Table 5 Dark Accent 5" w:uiPriority="50"/>
+    <w:lsdException w:name="List Table 6 Colorful Accent 5" w:uiPriority="51"/>
+    <w:lsdException w:name="List Table 7 Colorful Accent 5" w:uiPriority="52"/>
+    <w:lsdException w:name="List Table 1 Light Accent 6" w:uiPriority="46"/>
+    <w:lsdException w:name="List Table 2 Accent 6" w:uiPriority="47"/>
+    <w:lsdException w:name="List Table 3 Accent 6" w:uiPriority="48"/>
+    <w:lsdException w:name="List Table 4 Accent 6" w:uiPriority="49"/>
+    <w:lsdException w:name="List Table 5 Dark Accent 6" w:uiPriority="50"/>
+    <w:lsdException w:name="List Table 6 Colorful Accent 6" w:uiPriority="51"/>
+    <w:lsdException w:name="List Table 7 Colorful Accent 6" w:uiPriority="52"/>
   </w:latentStyles>
   <w:style w:type="paragraph" w:default="1" w:styleId="Normal">
     <w:name w:val="Normal"/>
@@ -2524,7 +3510,6 @@
     <w:uiPriority w:val="99"/>
     <w:semiHidden/>
     <w:unhideWhenUsed/>
-    <w:qFormat/>
     <w:tblPr>
       <w:tblInd w:w="0" w:type="dxa"/>
       <w:tblCellMar>
@@ -2591,7 +3576,6 @@
       <w:spacing w:after="0" w:line="240" w:lineRule="auto"/>
     </w:pPr>
     <w:tblPr>
-      <w:tblInd w:w="0" w:type="dxa"/>
       <w:tblBorders>
         <w:top w:val="single" w:sz="4" w:space="0" w:color="000000" w:themeColor="text1"/>
         <w:left w:val="single" w:sz="4" w:space="0" w:color="000000" w:themeColor="text1"/>
@@ -2600,12 +3584,6 @@
         <w:insideH w:val="single" w:sz="4" w:space="0" w:color="000000" w:themeColor="text1"/>
         <w:insideV w:val="single" w:sz="4" w:space="0" w:color="000000" w:themeColor="text1"/>
       </w:tblBorders>
-      <w:tblCellMar>
-        <w:top w:w="0" w:type="dxa"/>
-        <w:left w:w="108" w:type="dxa"/>
-        <w:bottom w:w="0" w:type="dxa"/>
-        <w:right w:w="108" w:type="dxa"/>
-      </w:tblCellMar>
     </w:tblPr>
   </w:style>
 </w:styles>
@@ -2899,7 +3877,7 @@
 </file>
 
 <file path=customXml/itemProps1.xml><?xml version="1.0" encoding="utf-8"?>
-<ds:datastoreItem xmlns:ds="http://schemas.openxmlformats.org/officeDocument/2006/customXml" ds:itemID="{BE6E3CE5-0C49-42FD-B760-EC5BB38441E2}">
+<ds:datastoreItem xmlns:ds="http://schemas.openxmlformats.org/officeDocument/2006/customXml" ds:itemID="{F73476DF-D240-45F8-9AF8-4B99F8AAA779}">
   <ds:schemaRefs>
     <ds:schemaRef ds:uri="http://schemas.openxmlformats.org/officeDocument/2006/bibliography"/>
   </ds:schemaRefs>

</xml_diff>